<commit_message>
Added file from Openpuzzles 2020-11-26 13:33:54.185
</commit_message>
<xml_diff>
--- a/template/Sample Templatenovi.docx
+++ b/template/Sample Templatenovi.docx
@@ -1,62 +1,33 @@
 
 <file path=word/document.xml><?xml version="1.0" encoding="utf-8"?>
 <w:document xmlns:ve="http://schemas.openxmlformats.org/markup-compatibility/2006" xmlns:o="urn:schemas-microsoft-com:office:office" xmlns:r="http://schemas.openxmlformats.org/officeDocument/2006/relationships" xmlns:m="http://schemas.openxmlformats.org/officeDocument/2006/math" xmlns:v="urn:schemas-microsoft-com:vml" xmlns:wp="http://schemas.openxmlformats.org/drawingml/2006/wordprocessingDrawing" xmlns:w10="urn:schemas-microsoft-com:office:word" xmlns:w="http://schemas.openxmlformats.org/wordprocessingml/2006/main" xmlns:wne="http://schemas.microsoft.com/office/word/2006/wordml">
-  <!-- Generated by Aspose.Words for Java 17.1.0.0 -->
   <w:body>
     <w:p/>
     <w:p>
       <w:pPr>
-        <w:jc w:val="left"/>
+        <w:jc w:val="right"/>
         <w:rPr>
           <w:rStyle w:val="Strong"/>
         </w:rPr>
       </w:pPr>
       <w:r>
-        <w:rPr>
-          <w:rFonts w:ascii="Calibri" w:eastAsia="Calibri" w:hAnsi="Calibri" w:cs="Calibri"/>
-          <w:color w:val="auto"/>
-          <w:sz w:val="24"/>
-        </w:rPr>
         <w:t>S</w:t>
       </w:r>
       <w:r>
-        <w:rPr>
-          <w:rFonts w:ascii="Calibri" w:eastAsia="Calibri" w:hAnsi="Calibri" w:cs="Calibri"/>
-          <w:color w:val="auto"/>
-          <w:sz w:val="24"/>
-        </w:rPr>
         <w:t>a</w:t>
       </w:r>
       <w:r>
-        <w:rPr>
-          <w:rFonts w:ascii="Calibri" w:eastAsia="Calibri" w:hAnsi="Calibri" w:cs="Calibri"/>
-          <w:color w:val="auto"/>
-          <w:sz w:val="24"/>
-        </w:rPr>
         <w:t>mple T</w:t>
       </w:r>
       <w:r>
-        <w:rPr>
-          <w:rFonts w:ascii="Calibri" w:eastAsia="Calibri" w:hAnsi="Calibri" w:cs="Calibri"/>
-          <w:color w:val="auto"/>
-          <w:sz w:val="24"/>
-        </w:rPr>
         <w:t>emplate</w:t>
       </w:r>
       <w:r>
-        <w:rPr>
-          <w:rFonts w:ascii="Calibri" w:eastAsia="Calibri" w:hAnsi="Calibri" w:cs="Calibri"/>
-          <w:color w:val="auto"/>
-          <w:sz w:val="24"/>
-        </w:rPr>
         <w:t xml:space="preserve">: </w:t>
       </w:r>
       <w:r>
         <w:rPr>
           <w:rStyle w:val="Strong"/>
-          <w:rFonts w:ascii="Calibri" w:eastAsia="Calibri" w:hAnsi="Calibri" w:cs="Calibri"/>
-          <w:color w:val="auto"/>
-          <w:sz w:val="24"/>
         </w:rPr>
         <w:t>Version 1.</w:t>
       </w:r>
@@ -65,9 +36,6 @@
       <w:r>
         <w:rPr>
           <w:rStyle w:val="Strong"/>
-          <w:rFonts w:ascii="Calibri" w:eastAsia="Calibri" w:hAnsi="Calibri" w:cs="Calibri"/>
-          <w:color w:val="auto"/>
-          <w:sz w:val="24"/>
         </w:rPr>
         <w:t>0.1</w:t>
       </w:r>
@@ -95,6 +63,7 @@
         </w:rPr>
         <w:t>[[</w:t>
       </w:r>
+      <w:proofErr w:type="gramStart"/>
       <w:r>
         <w:rPr>
           <w:sz w:val="48"/>
@@ -102,6 +71,7 @@
         </w:rPr>
         <w:t>project-name</w:t>
       </w:r>
+      <w:proofErr w:type="gramEnd"/>
       <w:r>
         <w:rPr>
           <w:sz w:val="48"/>
@@ -129,6 +99,7 @@
         </w:rPr>
         <w:t>[[</w:t>
       </w:r>
+      <w:proofErr w:type="gramStart"/>
       <w:r>
         <w:rPr>
           <w:color w:val="595959" w:themeColor="text1" w:themeTint="A6"/>
@@ -137,6 +108,7 @@
         </w:rPr>
         <w:t>customer-name</w:t>
       </w:r>
+      <w:proofErr w:type="gramEnd"/>
       <w:r>
         <w:rPr>
           <w:color w:val="595959" w:themeColor="text1" w:themeTint="A6"/>
@@ -155,9 +127,11 @@
       <w:r>
         <w:t>[[</w:t>
       </w:r>
+      <w:proofErr w:type="gramStart"/>
       <w:r>
         <w:t>document-type</w:t>
       </w:r>
+      <w:proofErr w:type="gramEnd"/>
       <w:r>
         <w:t>]]</w:t>
       </w:r>
@@ -219,16 +193,12 @@
     </w:p>
     <w:p>
       <w:pPr>
-        <w:jc w:val="left"/>
         <w:rPr>
           <w:lang w:val="de-DE"/>
         </w:rPr>
       </w:pPr>
       <w:r>
         <w:rPr>
-          <w:rFonts w:ascii="Calibri" w:eastAsia="Calibri" w:hAnsi="Calibri" w:cs="Calibri"/>
-          <w:color w:val="auto"/>
-          <w:sz w:val="24"/>
           <w:lang w:val="de-DE"/>
         </w:rPr>
         <w:t>OpenPuzzles d.o.o</w:t>
@@ -243,38 +213,27 @@
           <w:lang w:val="de-DE"/>
         </w:rPr>
       </w:pPr>
-      <w:r>
-        <w:fldChar w:fldCharType="begin"/>
-      </w:r>
-      <w:r>
-        <w:instrText xml:space="preserve"> HYPERLINK "http://www.openpuzzles.com/" </w:instrText>
-      </w:r>
-      <w:r>
-        <w:fldChar w:fldCharType="separate"/>
-      </w:r>
-      <w:r>
-        <w:rPr>
-          <w:rStyle w:val="Hyperlink"/>
-          <w:rFonts w:ascii="Arial" w:eastAsia="Batang" w:hAnsi="Arial" w:cs="Arial"/>
+      <w:hyperlink r:id="rId8" w:history="1">
+        <w:r>
+          <w:rPr>
+            <w:rStyle w:val="Hyperlink"/>
+            <w:rFonts w:ascii="Arial" w:eastAsia="Batang" w:hAnsi="Arial" w:cs="Arial"/>
+            <w:lang w:val="de-DE"/>
+          </w:rPr>
+          <w:t>www.openpuzzles.com</w:t>
+        </w:r>
+      </w:hyperlink>
+    </w:p>
+    <w:p>
+      <w:pPr>
+        <w:pStyle w:val="CommentText"/>
+        <w:rPr>
           <w:lang w:val="de-DE"/>
         </w:rPr>
-        <w:t>www.openpuzzles.com</w:t>
-      </w:r>
-      <w:r>
-        <w:fldChar w:fldCharType="end"/>
-      </w:r>
-    </w:p>
-    <w:p>
-      <w:pPr>
-        <w:pStyle w:val="CommentText"/>
-        <w:rPr>
-          <w:lang w:val="de-DE"/>
-        </w:rPr>
-      </w:pPr>
-    </w:p>
-    <w:p>
-      <w:pPr>
-        <w:jc w:val="left"/>
+      </w:pPr>
+    </w:p>
+    <w:p>
+      <w:pPr>
         <w:rPr>
           <w:rStyle w:val="Strong"/>
         </w:rPr>
@@ -282,25 +241,18 @@
       <w:r>
         <w:rPr>
           <w:rStyle w:val="Strong"/>
-          <w:rFonts w:ascii="Calibri" w:eastAsia="Calibri" w:hAnsi="Calibri" w:cs="Calibri"/>
-          <w:color w:val="auto"/>
-          <w:sz w:val="24"/>
         </w:rPr>
         <w:t>Project Number: [[project-number</w:t>
       </w:r>
       <w:r>
         <w:rPr>
           <w:rStyle w:val="Strong"/>
-          <w:rFonts w:ascii="Calibri" w:eastAsia="Calibri" w:hAnsi="Calibri" w:cs="Calibri"/>
-          <w:color w:val="auto"/>
-          <w:sz w:val="24"/>
         </w:rPr>
         <w:t>]]</w:t>
       </w:r>
     </w:p>
     <w:p>
       <w:pPr>
-        <w:jc w:val="left"/>
         <w:rPr>
           <w:rStyle w:val="Strong"/>
         </w:rPr>
@@ -308,16 +260,12 @@
       <w:r>
         <w:rPr>
           <w:rStyle w:val="Strong"/>
-          <w:rFonts w:ascii="Calibri" w:eastAsia="Calibri" w:hAnsi="Calibri" w:cs="Calibri"/>
-          <w:color w:val="auto"/>
-          <w:sz w:val="24"/>
         </w:rPr>
         <w:t>Version: [[document-version]]</w:t>
       </w:r>
     </w:p>
     <w:p>
       <w:pPr>
-        <w:jc w:val="left"/>
         <w:rPr>
           <w:rStyle w:val="Strong"/>
         </w:rPr>
@@ -325,52 +273,36 @@
       <w:r>
         <w:rPr>
           <w:rStyle w:val="Strong"/>
-          <w:rFonts w:ascii="Calibri" w:eastAsia="Calibri" w:hAnsi="Calibri" w:cs="Calibri"/>
-          <w:color w:val="auto"/>
-          <w:sz w:val="24"/>
         </w:rPr>
         <w:t>Release</w:t>
       </w:r>
       <w:r>
         <w:rPr>
           <w:rStyle w:val="Strong"/>
-          <w:rFonts w:ascii="Calibri" w:eastAsia="Calibri" w:hAnsi="Calibri" w:cs="Calibri"/>
-          <w:color w:val="auto"/>
-          <w:sz w:val="24"/>
         </w:rPr>
         <w:t xml:space="preserve"> Date:</w:t>
       </w:r>
       <w:r>
         <w:rPr>
           <w:rStyle w:val="Strong"/>
-          <w:rFonts w:ascii="Calibri" w:eastAsia="Calibri" w:hAnsi="Calibri" w:cs="Calibri"/>
-          <w:color w:val="auto"/>
-          <w:sz w:val="24"/>
         </w:rPr>
         <w:t xml:space="preserve"> </w:t>
       </w:r>
       <w:r>
         <w:rPr>
           <w:rStyle w:val="Strong"/>
-          <w:rFonts w:ascii="Calibri" w:eastAsia="Calibri" w:hAnsi="Calibri" w:cs="Calibri"/>
-          <w:color w:val="auto"/>
-          <w:sz w:val="24"/>
         </w:rPr>
         <w:t>[[release-date</w:t>
       </w:r>
       <w:r>
         <w:rPr>
           <w:rStyle w:val="Strong"/>
-          <w:rFonts w:ascii="Calibri" w:eastAsia="Calibri" w:hAnsi="Calibri" w:cs="Calibri"/>
-          <w:color w:val="auto"/>
-          <w:sz w:val="24"/>
         </w:rPr>
         <w:t>]]</w:t>
       </w:r>
     </w:p>
     <w:p>
       <w:pPr>
-        <w:jc w:val="left"/>
         <w:rPr>
           <w:b/>
           <w:bCs/>
@@ -378,41 +310,29 @@
       </w:pPr>
       <w:r>
         <w:rPr>
-          <w:rFonts w:ascii="Calibri" w:eastAsia="Calibri" w:hAnsi="Calibri" w:cs="Calibri"/>
           <w:b/>
           <w:bCs/>
-          <w:color w:val="auto"/>
-          <w:sz w:val="24"/>
         </w:rPr>
         <w:t>Author</w:t>
       </w:r>
       <w:r>
         <w:rPr>
-          <w:rFonts w:ascii="Calibri" w:eastAsia="Calibri" w:hAnsi="Calibri" w:cs="Calibri"/>
           <w:b/>
           <w:bCs/>
-          <w:color w:val="auto"/>
-          <w:sz w:val="24"/>
         </w:rPr>
         <w:t xml:space="preserve">: </w:t>
       </w:r>
       <w:r>
         <w:rPr>
-          <w:rFonts w:ascii="Calibri" w:eastAsia="Calibri" w:hAnsi="Calibri" w:cs="Calibri"/>
           <w:b/>
           <w:bCs/>
-          <w:color w:val="auto"/>
-          <w:sz w:val="24"/>
         </w:rPr>
         <w:t>[[author-name</w:t>
       </w:r>
       <w:r>
         <w:rPr>
-          <w:rFonts w:ascii="Calibri" w:eastAsia="Calibri" w:hAnsi="Calibri" w:cs="Calibri"/>
           <w:b/>
           <w:bCs/>
-          <w:color w:val="auto"/>
-          <w:sz w:val="24"/>
         </w:rPr>
         <w:t>]]</w:t>
       </w:r>
@@ -428,7 +348,6 @@
     <w:p/>
     <w:p>
       <w:pPr>
-        <w:jc w:val="left"/>
         <w:rPr>
           <w:rStyle w:val="IntenseEmphasis"/>
           <w:bCs w:val="0"/>
@@ -437,10 +356,7 @@
       <w:r>
         <w:rPr>
           <w:rStyle w:val="IntenseEmphasis"/>
-          <w:rFonts w:ascii="Calibri" w:eastAsia="Calibri" w:hAnsi="Calibri" w:cs="Calibri"/>
           <w:bCs w:val="0"/>
-          <w:color w:val="auto"/>
-          <w:sz w:val="24"/>
         </w:rPr>
         <w:t>Intellectual Property Rights</w:t>
       </w:r>
@@ -454,47 +370,19 @@
       </w:pPr>
     </w:p>
     <w:p>
-      <w:pPr>
-        <w:jc w:val="left"/>
-      </w:pPr>
-      <w:r>
-        <w:rPr>
-          <w:rFonts w:ascii="Calibri" w:eastAsia="Calibri" w:hAnsi="Calibri" w:cs="Calibri"/>
-          <w:color w:val="auto"/>
-          <w:sz w:val="24"/>
-        </w:rPr>
+      <w:r>
         <w:t>This document is exclusive property of OpenPuzzles</w:t>
       </w:r>
       <w:r>
-        <w:rPr>
-          <w:rFonts w:ascii="Calibri" w:eastAsia="Calibri" w:hAnsi="Calibri" w:cs="Calibri"/>
-          <w:color w:val="auto"/>
-          <w:sz w:val="24"/>
-        </w:rPr>
         <w:t xml:space="preserve"> </w:t>
       </w:r>
       <w:r>
-        <w:rPr>
-          <w:rFonts w:ascii="Calibri" w:eastAsia="Calibri" w:hAnsi="Calibri" w:cs="Calibri"/>
-          <w:color w:val="auto"/>
-          <w:sz w:val="24"/>
-        </w:rPr>
         <w:t>d.o.o</w:t>
       </w:r>
       <w:r>
-        <w:rPr>
-          <w:rFonts w:ascii="Calibri" w:eastAsia="Calibri" w:hAnsi="Calibri" w:cs="Calibri"/>
-          <w:color w:val="auto"/>
-          <w:sz w:val="24"/>
-        </w:rPr>
         <w:t xml:space="preserve"> </w:t>
       </w:r>
       <w:r>
-        <w:rPr>
-          <w:rFonts w:ascii="Calibri" w:eastAsia="Calibri" w:hAnsi="Calibri" w:cs="Calibri"/>
-          <w:color w:val="auto"/>
-          <w:sz w:val="24"/>
-        </w:rPr>
         <w:t>and its content is used for demo purposes only.</w:t>
       </w:r>
     </w:p>
@@ -503,17 +391,13 @@
     <w:p/>
     <w:p>
       <w:pPr>
-        <w:jc w:val="left"/>
         <w:rPr>
           <w:b/>
         </w:rPr>
       </w:pPr>
       <w:r>
         <w:rPr>
-          <w:rFonts w:ascii="Calibri" w:eastAsia="Calibri" w:hAnsi="Calibri" w:cs="Calibri"/>
           <w:b/>
-          <w:color w:val="auto"/>
-          <w:sz w:val="24"/>
         </w:rPr>
         <w:t>Table of Content</w:t>
       </w:r>
@@ -522,9 +406,11 @@
       <w:pPr>
         <w:pStyle w:val="TOC1"/>
         <w:rPr>
-          <w:rFonts w:asciiTheme="minorHAnsi" w:hAnsiTheme="minorHAnsi"/>
+          <w:rFonts w:eastAsiaTheme="minorEastAsia"/>
+          <w:b w:val="0"/>
           <w:noProof/>
           <w:sz w:val="22"/>
+          <w:szCs w:val="22"/>
         </w:rPr>
       </w:pPr>
       <w:r>
@@ -548,112 +434,447 @@
         </w:rPr>
         <w:fldChar w:fldCharType="separate"/>
       </w:r>
-      <w:r>
-        <w:fldChar w:fldCharType="begin"/>
-      </w:r>
-      <w:r>
-        <w:instrText xml:space="preserve"> HYPERLINK \l "_Toc256000001" </w:instrText>
-      </w:r>
-      <w:r>
-        <w:fldChar w:fldCharType="separate"/>
-      </w:r>
-      <w:r>
-        <w:rPr>
-          <w:rStyle w:val="Hyperlink"/>
-        </w:rPr>
-        <w:t>1</w:t>
-      </w:r>
-      <w:r>
-        <w:rPr>
-          <w:rFonts w:asciiTheme="minorHAnsi" w:hAnsiTheme="minorHAnsi"/>
+      <w:hyperlink w:anchor="_Toc511429752" w:history="1">
+        <w:r>
+          <w:rPr>
+            <w:rStyle w:val="Hyperlink"/>
+            <w:noProof/>
+          </w:rPr>
+          <w:t>1</w:t>
+        </w:r>
+        <w:r>
+          <w:rPr>
+            <w:rFonts w:eastAsiaTheme="minorEastAsia"/>
+            <w:b w:val="0"/>
+            <w:noProof/>
+            <w:sz w:val="22"/>
+            <w:szCs w:val="22"/>
+          </w:rPr>
+          <w:tab/>
+        </w:r>
+        <w:r>
+          <w:rPr>
+            <w:rStyle w:val="Hyperlink"/>
+            <w:noProof/>
+          </w:rPr>
+          <w:t>This is Heading 1 Style definition</w:t>
+        </w:r>
+        <w:r>
+          <w:rPr>
+            <w:noProof/>
+            <w:webHidden/>
+          </w:rPr>
+          <w:tab/>
+        </w:r>
+        <w:r>
+          <w:rPr>
+            <w:noProof/>
+            <w:webHidden/>
+          </w:rPr>
+          <w:fldChar w:fldCharType="begin"/>
+        </w:r>
+        <w:r>
+          <w:rPr>
+            <w:noProof/>
+            <w:webHidden/>
+          </w:rPr>
+          <w:instrText xml:space="preserve"> PAGEREF _Toc511429752 \h </w:instrText>
+        </w:r>
+        <w:r>
+          <w:rPr>
+            <w:noProof/>
+            <w:webHidden/>
+          </w:rPr>
+        </w:r>
+        <w:r>
+          <w:rPr>
+            <w:noProof/>
+            <w:webHidden/>
+          </w:rPr>
+          <w:fldChar w:fldCharType="separate"/>
+        </w:r>
+        <w:r>
+          <w:rPr>
+            <w:noProof/>
+            <w:webHidden/>
+          </w:rPr>
+          <w:t>4</w:t>
+        </w:r>
+        <w:r>
+          <w:rPr>
+            <w:noProof/>
+            <w:webHidden/>
+          </w:rPr>
+          <w:fldChar w:fldCharType="end"/>
+        </w:r>
+      </w:hyperlink>
+    </w:p>
+    <w:p>
+      <w:pPr>
+        <w:pStyle w:val="TOC2"/>
+        <w:tabs>
+          <w:tab w:val="left" w:pos="960"/>
+          <w:tab w:val="right" w:leader="dot" w:pos="9010"/>
+        </w:tabs>
+        <w:rPr>
+          <w:rFonts w:eastAsiaTheme="minorEastAsia"/>
+          <w:b w:val="0"/>
+          <w:noProof/>
+        </w:rPr>
+      </w:pPr>
+      <w:hyperlink w:anchor="_Toc511429753" w:history="1">
+        <w:r>
+          <w:rPr>
+            <w:rStyle w:val="Hyperlink"/>
+            <w:rFonts w:cs="Courier New"/>
+            <w:noProof/>
+          </w:rPr>
+          <w:t>1.1</w:t>
+        </w:r>
+        <w:r>
+          <w:rPr>
+            <w:rFonts w:eastAsiaTheme="minorEastAsia"/>
+            <w:b w:val="0"/>
+            <w:noProof/>
+          </w:rPr>
+          <w:tab/>
+        </w:r>
+        <w:r>
+          <w:rPr>
+            <w:rStyle w:val="Hyperlink"/>
+            <w:noProof/>
+          </w:rPr>
+          <w:t>This is Heading 2 Style definition</w:t>
+        </w:r>
+        <w:r>
+          <w:rPr>
+            <w:noProof/>
+            <w:webHidden/>
+          </w:rPr>
+          <w:tab/>
+        </w:r>
+        <w:r>
+          <w:rPr>
+            <w:noProof/>
+            <w:webHidden/>
+          </w:rPr>
+          <w:fldChar w:fldCharType="begin"/>
+        </w:r>
+        <w:r>
+          <w:rPr>
+            <w:noProof/>
+            <w:webHidden/>
+          </w:rPr>
+          <w:instrText xml:space="preserve"> PAGEREF _Toc511429753 \h </w:instrText>
+        </w:r>
+        <w:r>
+          <w:rPr>
+            <w:noProof/>
+            <w:webHidden/>
+          </w:rPr>
+        </w:r>
+        <w:r>
+          <w:rPr>
+            <w:noProof/>
+            <w:webHidden/>
+          </w:rPr>
+          <w:fldChar w:fldCharType="separate"/>
+        </w:r>
+        <w:r>
+          <w:rPr>
+            <w:noProof/>
+            <w:webHidden/>
+          </w:rPr>
+          <w:t>4</w:t>
+        </w:r>
+        <w:r>
+          <w:rPr>
+            <w:noProof/>
+            <w:webHidden/>
+          </w:rPr>
+          <w:fldChar w:fldCharType="end"/>
+        </w:r>
+      </w:hyperlink>
+    </w:p>
+    <w:p>
+      <w:pPr>
+        <w:pStyle w:val="TOC3"/>
+        <w:tabs>
+          <w:tab w:val="left" w:pos="1200"/>
+          <w:tab w:val="right" w:leader="dot" w:pos="9010"/>
+        </w:tabs>
+        <w:rPr>
+          <w:rFonts w:eastAsiaTheme="minorEastAsia"/>
+          <w:noProof/>
+        </w:rPr>
+      </w:pPr>
+      <w:hyperlink w:anchor="_Toc511429754" w:history="1">
+        <w:r>
+          <w:rPr>
+            <w:rStyle w:val="Hyperlink"/>
+            <w:rFonts w:cs="Courier New"/>
+            <w:noProof/>
+          </w:rPr>
+          <w:t>1.1.1</w:t>
+        </w:r>
+        <w:r>
+          <w:rPr>
+            <w:rFonts w:eastAsiaTheme="minorEastAsia"/>
+            <w:noProof/>
+          </w:rPr>
+          <w:tab/>
+        </w:r>
+        <w:r>
+          <w:rPr>
+            <w:rStyle w:val="Hyperlink"/>
+            <w:noProof/>
+          </w:rPr>
+          <w:t>This is Heading 3 Style definition</w:t>
+        </w:r>
+        <w:r>
+          <w:rPr>
+            <w:noProof/>
+            <w:webHidden/>
+          </w:rPr>
+          <w:tab/>
+        </w:r>
+        <w:r>
+          <w:rPr>
+            <w:noProof/>
+            <w:webHidden/>
+          </w:rPr>
+          <w:fldChar w:fldCharType="begin"/>
+        </w:r>
+        <w:r>
+          <w:rPr>
+            <w:noProof/>
+            <w:webHidden/>
+          </w:rPr>
+          <w:instrText xml:space="preserve"> PAGEREF _Toc511429754 \h </w:instrText>
+        </w:r>
+        <w:r>
+          <w:rPr>
+            <w:noProof/>
+            <w:webHidden/>
+          </w:rPr>
+        </w:r>
+        <w:r>
+          <w:rPr>
+            <w:noProof/>
+            <w:webHidden/>
+          </w:rPr>
+          <w:fldChar w:fldCharType="separate"/>
+        </w:r>
+        <w:r>
+          <w:rPr>
+            <w:noProof/>
+            <w:webHidden/>
+          </w:rPr>
+          <w:t>4</w:t>
+        </w:r>
+        <w:r>
+          <w:rPr>
+            <w:noProof/>
+            <w:webHidden/>
+          </w:rPr>
+          <w:fldChar w:fldCharType="end"/>
+        </w:r>
+      </w:hyperlink>
+    </w:p>
+    <w:p>
+      <w:pPr>
+        <w:pStyle w:val="TOC1"/>
+        <w:rPr>
+          <w:rFonts w:eastAsiaTheme="minorEastAsia"/>
+          <w:b w:val="0"/>
           <w:noProof/>
           <w:sz w:val="22"/>
-        </w:rPr>
-        <w:tab/>
-      </w:r>
-      <w:r>
-        <w:rPr>
-          <w:rStyle w:val="Hyperlink"/>
-        </w:rPr>
-        <w:t>This Heading is Visible in the APP</w:t>
-      </w:r>
-      <w:r>
-        <w:tab/>
-      </w:r>
+          <w:szCs w:val="22"/>
+        </w:rPr>
+      </w:pPr>
+      <w:hyperlink w:anchor="_Toc511429755" w:history="1">
+        <w:r>
+          <w:rPr>
+            <w:rStyle w:val="Hyperlink"/>
+            <w:noProof/>
+          </w:rPr>
+          <w:t>2</w:t>
+        </w:r>
+        <w:r>
+          <w:rPr>
+            <w:rFonts w:eastAsiaTheme="minorEastAsia"/>
+            <w:b w:val="0"/>
+            <w:noProof/>
+            <w:sz w:val="22"/>
+            <w:szCs w:val="22"/>
+          </w:rPr>
+          <w:tab/>
+        </w:r>
+        <w:r>
+          <w:rPr>
+            <w:rStyle w:val="Hyperlink"/>
+            <w:noProof/>
+          </w:rPr>
+          <w:t>This Heading is Visible in the APP</w:t>
+        </w:r>
+        <w:r>
+          <w:rPr>
+            <w:noProof/>
+            <w:webHidden/>
+          </w:rPr>
+          <w:tab/>
+        </w:r>
+        <w:r>
+          <w:rPr>
+            <w:noProof/>
+            <w:webHidden/>
+          </w:rPr>
+          <w:fldChar w:fldCharType="begin"/>
+        </w:r>
+        <w:r>
+          <w:rPr>
+            <w:noProof/>
+            <w:webHidden/>
+          </w:rPr>
+          <w:instrText xml:space="preserve"> PAGEREF _Toc511429755 \h </w:instrText>
+        </w:r>
+        <w:r>
+          <w:rPr>
+            <w:noProof/>
+            <w:webHidden/>
+          </w:rPr>
+        </w:r>
+        <w:r>
+          <w:rPr>
+            <w:noProof/>
+            <w:webHidden/>
+          </w:rPr>
+          <w:fldChar w:fldCharType="separate"/>
+        </w:r>
+        <w:r>
+          <w:rPr>
+            <w:noProof/>
+            <w:webHidden/>
+          </w:rPr>
+          <w:t>5</w:t>
+        </w:r>
+        <w:r>
+          <w:rPr>
+            <w:noProof/>
+            <w:webHidden/>
+          </w:rPr>
+          <w:fldChar w:fldCharType="end"/>
+        </w:r>
+      </w:hyperlink>
+    </w:p>
+    <w:p>
+      <w:pPr>
+        <w:pStyle w:val="BodyText"/>
+        <w:rPr>
+          <w:rFonts w:cs="Arial"/>
+          <w:color w:val="595959" w:themeColor="text1" w:themeTint="A6"/>
+          <w:lang w:eastAsia="en-US"/>
+        </w:rPr>
+      </w:pPr>
+      <w:r>
+        <w:fldChar w:fldCharType="end"/>
+      </w:r>
+    </w:p>
+    <w:p>
+      <w:pPr>
+        <w:rPr>
+          <w:b/>
+        </w:rPr>
+      </w:pPr>
+      <w:r>
+        <w:rPr>
+          <w:b/>
+        </w:rPr>
+        <w:t>Table of Figures</w:t>
+      </w:r>
+    </w:p>
+    <w:p/>
+    <w:p>
+      <w:pPr>
+        <w:pStyle w:val="TableofFigures"/>
+        <w:tabs>
+          <w:tab w:val="right" w:leader="dot" w:pos="9010"/>
+        </w:tabs>
+        <w:rPr>
+          <w:rFonts w:eastAsiaTheme="minorEastAsia" w:cstheme="minorBidi"/>
+          <w:noProof/>
+          <w:szCs w:val="22"/>
+          <w:lang w:val="en-US" w:eastAsia="en-US"/>
+        </w:rPr>
+      </w:pPr>
       <w:r>
         <w:fldChar w:fldCharType="begin"/>
       </w:r>
       <w:r>
-        <w:instrText xml:space="preserve"> PAGEREF _Toc256000001 \h </w:instrText>
+        <w:instrText xml:space="preserve"> TOC \h \z \c "Figure" </w:instrText>
       </w:r>
       <w:r>
         <w:fldChar w:fldCharType="separate"/>
       </w:r>
-      <w:r>
-        <w:t>3</w:t>
-      </w:r>
-      <w:r>
-        <w:fldChar w:fldCharType="end"/>
-      </w:r>
-      <w:r>
-        <w:fldChar w:fldCharType="end"/>
-      </w:r>
-    </w:p>
-    <w:p>
-      <w:pPr>
-        <w:pStyle w:val="BodyText"/>
-      </w:pPr>
-      <w:r>
-        <w:fldChar w:fldCharType="end"/>
-      </w:r>
-    </w:p>
-    <w:p>
-      <w:pPr>
-        <w:jc w:val="left"/>
-        <w:rPr>
-          <w:b/>
-        </w:rPr>
-      </w:pPr>
-      <w:r>
-        <w:rPr>
-          <w:rFonts w:ascii="Calibri" w:eastAsia="Calibri" w:hAnsi="Calibri" w:cs="Calibri"/>
-          <w:b/>
-          <w:color w:val="auto"/>
-          <w:sz w:val="24"/>
-        </w:rPr>
-        <w:t>Table of Figures</w:t>
-      </w:r>
-    </w:p>
-    <w:p/>
-    <w:p>
-      <w:pPr>
-        <w:jc w:val="left"/>
-      </w:pPr>
-      <w:r>
-        <w:fldChar w:fldCharType="begin"/>
-      </w:r>
-      <w:r>
-        <w:rPr>
-          <w:rFonts w:ascii="Calibri" w:eastAsia="Calibri" w:hAnsi="Calibri" w:cs="Calibri"/>
-          <w:color w:val="auto"/>
-          <w:sz w:val="24"/>
-        </w:rPr>
-        <w:instrText xml:space="preserve"> TOC \h \z \c "Figure" </w:instrText>
-      </w:r>
-      <w:r>
-        <w:fldChar w:fldCharType="separate"/>
-      </w:r>
-      <w:r>
-        <w:rPr>
-          <w:rFonts w:ascii="Calibri" w:eastAsia="Calibri" w:hAnsi="Calibri" w:cs="Calibri"/>
-          <w:b/>
-          <w:color w:val="auto"/>
-          <w:sz w:val="24"/>
-          <w:szCs w:val="20"/>
-          <w:lang w:val="en-GB" w:eastAsia="ko-KR"/>
-        </w:rPr>
-        <w:t>No table of figures entries found.</w:t>
-      </w:r>
+      <w:hyperlink w:anchor="_Toc490773397" w:history="1">
+        <w:r>
+          <w:rPr>
+            <w:rStyle w:val="Hyperlink"/>
+            <w:noProof/>
+          </w:rPr>
+          <w:t>Figure 1: This is Figure Caption style definition</w:t>
+        </w:r>
+        <w:r>
+          <w:rPr>
+            <w:noProof/>
+            <w:webHidden/>
+          </w:rPr>
+          <w:tab/>
+        </w:r>
+        <w:r>
+          <w:rPr>
+            <w:noProof/>
+            <w:webHidden/>
+          </w:rPr>
+          <w:fldChar w:fldCharType="begin"/>
+        </w:r>
+        <w:r>
+          <w:rPr>
+            <w:noProof/>
+            <w:webHidden/>
+          </w:rPr>
+          <w:instrText xml:space="preserve"> PAGEREF _Toc490773397 \h </w:instrText>
+        </w:r>
+        <w:r>
+          <w:rPr>
+            <w:noProof/>
+            <w:webHidden/>
+          </w:rPr>
+        </w:r>
+        <w:r>
+          <w:rPr>
+            <w:noProof/>
+            <w:webHidden/>
+          </w:rPr>
+          <w:fldChar w:fldCharType="separate"/>
+        </w:r>
+        <w:r>
+          <w:rPr>
+            <w:noProof/>
+            <w:webHidden/>
+          </w:rPr>
+          <w:t>5</w:t>
+        </w:r>
+        <w:r>
+          <w:rPr>
+            <w:noProof/>
+            <w:webHidden/>
+          </w:rPr>
+          <w:fldChar w:fldCharType="end"/>
+        </w:r>
+      </w:hyperlink>
+    </w:p>
+    <w:p>
       <w:r>
         <w:rPr>
           <w:rFonts w:eastAsia="Times New Roman" w:cs="Times New Roman"/>
@@ -666,17 +887,13 @@
     </w:p>
     <w:p>
       <w:pPr>
-        <w:jc w:val="left"/>
         <w:rPr>
           <w:b/>
         </w:rPr>
       </w:pPr>
       <w:r>
         <w:rPr>
-          <w:rFonts w:ascii="Calibri" w:eastAsia="Calibri" w:hAnsi="Calibri" w:cs="Calibri"/>
           <w:b/>
-          <w:color w:val="auto"/>
-          <w:sz w:val="24"/>
         </w:rPr>
         <w:t>Table of Tables</w:t>
       </w:r>
@@ -684,1253 +901,579 @@
     <w:p/>
     <w:p>
       <w:pPr>
-        <w:jc w:val="left"/>
+        <w:pStyle w:val="TableofFigures"/>
+        <w:tabs>
+          <w:tab w:val="right" w:leader="dot" w:pos="9010"/>
+        </w:tabs>
+        <w:rPr>
+          <w:rFonts w:eastAsiaTheme="minorEastAsia" w:cstheme="minorBidi"/>
+          <w:noProof/>
+          <w:szCs w:val="22"/>
+          <w:lang w:val="en-US" w:eastAsia="en-US"/>
+        </w:rPr>
       </w:pPr>
       <w:r>
         <w:fldChar w:fldCharType="begin"/>
       </w:r>
       <w:r>
-        <w:rPr>
-          <w:rFonts w:ascii="Calibri" w:eastAsia="Calibri" w:hAnsi="Calibri" w:cs="Calibri"/>
-          <w:color w:val="auto"/>
-          <w:sz w:val="24"/>
-        </w:rPr>
         <w:instrText xml:space="preserve"> TOC \h \z \c "Table" </w:instrText>
       </w:r>
       <w:r>
         <w:fldChar w:fldCharType="separate"/>
       </w:r>
-      <w:r>
-        <w:rPr>
-          <w:rFonts w:ascii="Calibri" w:eastAsia="Calibri" w:hAnsi="Calibri" w:cs="Calibri"/>
+      <w:hyperlink w:anchor="_Toc490772156" w:history="1">
+        <w:r>
+          <w:rPr>
+            <w:rStyle w:val="Hyperlink"/>
+            <w:noProof/>
+          </w:rPr>
+          <w:t>Table 1: Document references</w:t>
+        </w:r>
+        <w:r>
+          <w:rPr>
+            <w:noProof/>
+            <w:webHidden/>
+          </w:rPr>
+          <w:tab/>
+        </w:r>
+        <w:r>
+          <w:rPr>
+            <w:noProof/>
+            <w:webHidden/>
+          </w:rPr>
+          <w:fldChar w:fldCharType="begin"/>
+        </w:r>
+        <w:r>
+          <w:rPr>
+            <w:noProof/>
+            <w:webHidden/>
+          </w:rPr>
+          <w:instrText xml:space="preserve"> PAGEREF _Toc490772156 \h </w:instrText>
+        </w:r>
+        <w:r>
+          <w:rPr>
+            <w:noProof/>
+            <w:webHidden/>
+          </w:rPr>
+        </w:r>
+        <w:r>
+          <w:rPr>
+            <w:noProof/>
+            <w:webHidden/>
+          </w:rPr>
+          <w:fldChar w:fldCharType="separate"/>
+        </w:r>
+        <w:r>
+          <w:rPr>
+            <w:noProof/>
+            <w:webHidden/>
+          </w:rPr>
+          <w:t>4</w:t>
+        </w:r>
+        <w:r>
+          <w:rPr>
+            <w:noProof/>
+            <w:webHidden/>
+          </w:rPr>
+          <w:fldChar w:fldCharType="end"/>
+        </w:r>
+      </w:hyperlink>
+    </w:p>
+    <w:p>
+      <w:pPr>
+        <w:pStyle w:val="TableofFigures"/>
+        <w:tabs>
+          <w:tab w:val="right" w:leader="dot" w:pos="9010"/>
+        </w:tabs>
+        <w:rPr>
+          <w:rFonts w:eastAsiaTheme="minorEastAsia" w:cstheme="minorBidi"/>
+          <w:noProof/>
+          <w:szCs w:val="22"/>
+          <w:lang w:val="en-US" w:eastAsia="en-US"/>
+        </w:rPr>
+      </w:pPr>
+      <w:hyperlink w:anchor="_Toc490772157" w:history="1">
+        <w:r>
+          <w:rPr>
+            <w:rStyle w:val="Hyperlink"/>
+            <w:noProof/>
+          </w:rPr>
+          <w:t>Table 1: This is Table Caption style definition</w:t>
+        </w:r>
+        <w:r>
+          <w:rPr>
+            <w:noProof/>
+            <w:webHidden/>
+          </w:rPr>
+          <w:tab/>
+        </w:r>
+        <w:r>
+          <w:rPr>
+            <w:noProof/>
+            <w:webHidden/>
+          </w:rPr>
+          <w:fldChar w:fldCharType="begin"/>
+        </w:r>
+        <w:r>
+          <w:rPr>
+            <w:noProof/>
+            <w:webHidden/>
+          </w:rPr>
+          <w:instrText xml:space="preserve"> PAGEREF _Toc490772157 \h </w:instrText>
+        </w:r>
+        <w:r>
+          <w:rPr>
+            <w:noProof/>
+            <w:webHidden/>
+          </w:rPr>
+        </w:r>
+        <w:r>
+          <w:rPr>
+            <w:noProof/>
+            <w:webHidden/>
+          </w:rPr>
+          <w:fldChar w:fldCharType="separate"/>
+        </w:r>
+        <w:r>
+          <w:rPr>
+            <w:noProof/>
+            <w:webHidden/>
+          </w:rPr>
+          <w:t>5</w:t>
+        </w:r>
+        <w:r>
+          <w:rPr>
+            <w:noProof/>
+            <w:webHidden/>
+          </w:rPr>
+          <w:fldChar w:fldCharType="end"/>
+        </w:r>
+      </w:hyperlink>
+    </w:p>
+    <w:p>
+      <w:r>
+        <w:fldChar w:fldCharType="end"/>
+      </w:r>
+    </w:p>
+    <w:p>
+      <w:r>
+        <w:br w:type="page"/>
+      </w:r>
+    </w:p>
+    <w:p>
+      <w:pPr>
+        <w:rPr>
+          <w:rStyle w:val="Strong"/>
+          <w:color w:val="538135" w:themeColor="accent6" w:themeShade="BF"/>
+        </w:rPr>
+      </w:pPr>
+      <w:r>
+        <w:rPr>
+          <w:rStyle w:val="Strong"/>
+          <w:color w:val="538135" w:themeColor="accent6" w:themeShade="BF"/>
+        </w:rPr>
+        <w:lastRenderedPageBreak/>
+        <w:t>##########Styles definition page start##########</w:t>
+      </w:r>
+    </w:p>
+    <w:p/>
+    <w:p>
+      <w:pPr>
+        <w:rPr>
           <w:b/>
-          <w:color w:val="auto"/>
-          <w:sz w:val="24"/>
-        </w:rPr>
-        <w:t>No table of figures entries found.</w:t>
-      </w:r>
-      <w:r>
+        </w:rPr>
+      </w:pPr>
+      <w:r>
+        <w:rPr>
+          <w:b/>
+        </w:rPr>
+        <w:t>The following line is Normal Style definition:</w:t>
+      </w:r>
+    </w:p>
+    <w:p>
+      <w:pPr>
+        <w:jc w:val="both"/>
+      </w:pPr>
+      <w:r>
+        <w:t>This is Normal Style definition.</w:t>
+      </w:r>
+    </w:p>
+    <w:p>
+      <w:pPr>
+        <w:rPr>
+          <w:b/>
+        </w:rPr>
+      </w:pPr>
+      <w:r>
+        <w:br/>
+      </w:r>
+      <w:r>
+        <w:rPr>
+          <w:b/>
+        </w:rPr>
+        <w:t xml:space="preserve">The following line is bulleted list Style definition: </w:t>
+      </w:r>
+    </w:p>
+    <w:p>
+      <w:pPr>
+        <w:pStyle w:val="ListBulleted"/>
+      </w:pPr>
+      <w:r>
+        <w:t xml:space="preserve">This line is bulleted list </w:t>
+      </w:r>
+      <w:r>
+        <w:t>Style</w:t>
+      </w:r>
+      <w:r>
+        <w:t xml:space="preserve"> definition</w:t>
+      </w:r>
+    </w:p>
+    <w:p/>
+    <w:p>
+      <w:pPr>
+        <w:rPr>
+          <w:b/>
+        </w:rPr>
+      </w:pPr>
+      <w:r>
+        <w:rPr>
+          <w:b/>
+        </w:rPr>
+        <w:t xml:space="preserve">The following line is numbered list Style definition: </w:t>
+      </w:r>
+    </w:p>
+    <w:p>
+      <w:pPr>
+        <w:pStyle w:val="Listnumbered"/>
+      </w:pPr>
+      <w:r>
+        <w:t>This line is numbered list Style definition</w:t>
+      </w:r>
+    </w:p>
+    <w:p/>
+    <w:p>
+      <w:pPr>
+        <w:rPr>
+          <w:b/>
+        </w:rPr>
+      </w:pPr>
+      <w:bookmarkStart w:id="1" w:name="_Toc275709540"/>
+      <w:bookmarkStart w:id="2" w:name="_Toc323212594"/>
+      <w:bookmarkStart w:id="3" w:name="_Toc360459606"/>
+      <w:r>
+        <w:rPr>
+          <w:b/>
+        </w:rPr>
+        <w:t>The following line</w:t>
+      </w:r>
+      <w:r>
+        <w:rPr>
+          <w:b/>
+        </w:rPr>
+        <w:t>s are</w:t>
+      </w:r>
+      <w:r>
+        <w:rPr>
+          <w:b/>
+        </w:rPr>
+        <w:t xml:space="preserve"> </w:t>
+      </w:r>
+      <w:r>
+        <w:rPr>
+          <w:b/>
+        </w:rPr>
+        <w:t xml:space="preserve">Caption </w:t>
+      </w:r>
+      <w:r>
+        <w:rPr>
+          <w:b/>
+        </w:rPr>
+        <w:t>Style</w:t>
+      </w:r>
+      <w:r>
+        <w:rPr>
+          <w:b/>
+        </w:rPr>
+        <w:t>s</w:t>
+      </w:r>
+      <w:r>
+        <w:rPr>
+          <w:b/>
+        </w:rPr>
+        <w:t xml:space="preserve"> definition: </w:t>
+      </w:r>
+    </w:p>
+    <w:p>
+      <w:pPr>
+        <w:pStyle w:val="Figure"/>
+        <w:spacing w:line="240" w:lineRule="auto"/>
+      </w:pPr>
+      <w:bookmarkStart w:id="4" w:name="_Ref322415338"/>
+      <w:bookmarkStart w:id="5" w:name="_Toc323212446"/>
+      <w:bookmarkStart w:id="6" w:name="_Toc360459604"/>
+      <w:bookmarkStart w:id="7" w:name="_Toc490772115"/>
+      <w:bookmarkStart w:id="8" w:name="_Toc490773335"/>
+      <w:bookmarkStart w:id="9" w:name="_Toc490773397"/>
+      <w:bookmarkEnd w:id="1"/>
+      <w:bookmarkEnd w:id="2"/>
+      <w:bookmarkEnd w:id="3"/>
+      <w:r>
+        <w:t xml:space="preserve">Figure </w:t>
+      </w:r>
+      <w:r>
+        <w:fldChar w:fldCharType="begin"/>
+      </w:r>
+      <w:r>
+        <w:instrText xml:space="preserve"> SEQ Figure \* ARABIC </w:instrText>
+      </w:r>
+      <w:r>
+        <w:fldChar w:fldCharType="separate"/>
+      </w:r>
+      <w:r>
+        <w:rPr>
+          <w:noProof/>
+        </w:rPr>
+        <w:t>1</w:t>
+      </w:r>
+      <w:r>
+        <w:rPr>
+          <w:noProof/>
+        </w:rPr>
         <w:fldChar w:fldCharType="end"/>
       </w:r>
-    </w:p>
-    <w:p>
-      <w:pPr>
-        <w:jc w:val="left"/>
-        <w:sectPr>
-          <w:headerReference w:type="default" r:id="rId5"/>
-          <w:footerReference w:type="default" r:id="rId6"/>
-          <w:pgSz w:w="11900" w:h="16820"/>
-          <w:pgMar w:top="1440" w:right="1440" w:bottom="1440" w:left="1440" w:header="708" w:footer="708" w:gutter="0"/>
-          <w:cols w:space="708"/>
-          <w:docGrid w:linePitch="360"/>
-        </w:sectPr>
-      </w:pPr>
-      <w:r>
-        <w:rPr>
-          <w:rFonts w:ascii="Calibri" w:eastAsia="Calibri" w:hAnsi="Calibri" w:cs="Calibri"/>
-          <w:color w:val="auto"/>
-          <w:sz w:val="24"/>
+      <w:bookmarkEnd w:id="4"/>
+      <w:bookmarkEnd w:id="5"/>
+      <w:r>
+        <w:t xml:space="preserve">: </w:t>
+      </w:r>
+      <w:r>
+        <w:t>This is Figure Caption style definition</w:t>
+      </w:r>
+      <w:bookmarkEnd w:id="6"/>
+      <w:bookmarkEnd w:id="7"/>
+      <w:bookmarkEnd w:id="8"/>
+      <w:bookmarkEnd w:id="9"/>
+    </w:p>
+    <w:p>
+      <w:pPr>
+        <w:pStyle w:val="Figure"/>
+        <w:spacing w:line="240" w:lineRule="auto"/>
+      </w:pPr>
+      <w:bookmarkStart w:id="10" w:name="_Toc490772157"/>
+      <w:r>
+        <w:t xml:space="preserve">Table </w:t>
+      </w:r>
+      <w:r>
+        <w:fldChar w:fldCharType="begin"/>
+      </w:r>
+      <w:r>
+        <w:instrText xml:space="preserve"> SEQ Table \* ARABIC </w:instrText>
+      </w:r>
+      <w:r>
+        <w:fldChar w:fldCharType="separate"/>
+      </w:r>
+      <w:r>
+        <w:rPr>
+          <w:noProof/>
+        </w:rPr>
+        <w:t>1</w:t>
+      </w:r>
+      <w:r>
+        <w:rPr>
+          <w:noProof/>
+        </w:rPr>
+        <w:fldChar w:fldCharType="end"/>
+      </w:r>
+      <w:r>
+        <w:t>: This is Table Caption style definition</w:t>
+      </w:r>
+      <w:bookmarkEnd w:id="10"/>
+    </w:p>
+    <w:p>
+      <w:pPr>
+        <w:pStyle w:val="Heading1"/>
+      </w:pPr>
+      <w:bookmarkStart w:id="11" w:name="_Toc511429752"/>
+      <w:r>
+        <w:lastRenderedPageBreak/>
+        <w:t>This is Heading 1 Style definition</w:t>
+      </w:r>
+      <w:bookmarkEnd w:id="11"/>
+    </w:p>
+    <w:p>
+      <w:pPr>
+        <w:pStyle w:val="Heading2"/>
+        <w:rPr>
+          <w:rFonts w:cs="Courier New"/>
+        </w:rPr>
+      </w:pPr>
+      <w:bookmarkStart w:id="12" w:name="_Toc360607556"/>
+      <w:bookmarkStart w:id="13" w:name="_Toc511429753"/>
+      <w:r>
+        <w:t xml:space="preserve">This is Heading 2 </w:t>
+      </w:r>
+      <w:r>
+        <w:t>Style</w:t>
+      </w:r>
+      <w:r>
+        <w:t xml:space="preserve"> definition</w:t>
+      </w:r>
+      <w:bookmarkEnd w:id="12"/>
+      <w:bookmarkEnd w:id="13"/>
+    </w:p>
+    <w:p>
+      <w:pPr>
+        <w:pStyle w:val="Heading3"/>
+        <w:rPr>
+          <w:rFonts w:cs="Courier New"/>
+        </w:rPr>
+      </w:pPr>
+      <w:bookmarkStart w:id="14" w:name="_Toc511429754"/>
+      <w:r>
+        <w:t xml:space="preserve">This is Heading 3 Style </w:t>
+      </w:r>
+      <w:r>
+        <w:t>definition</w:t>
+      </w:r>
+      <w:bookmarkEnd w:id="14"/>
+    </w:p>
+    <w:p>
+      <w:pPr>
+        <w:pStyle w:val="Heading4"/>
+      </w:pPr>
+      <w:r>
+        <w:t xml:space="preserve"> This is Heading 4 Style definition</w:t>
+      </w:r>
+    </w:p>
+    <w:p/>
+    <w:p>
+      <w:pPr>
+        <w:rPr>
+          <w:rStyle w:val="Strong"/>
+          <w:color w:val="538135" w:themeColor="accent6" w:themeShade="BF"/>
+        </w:rPr>
+      </w:pPr>
+      <w:r>
+        <w:rPr>
+          <w:rStyle w:val="Strong"/>
+          <w:color w:val="538135" w:themeColor="accent6" w:themeShade="BF"/>
+        </w:rPr>
+        <w:t>##########Styles definition page end##########</w:t>
+      </w:r>
+    </w:p>
+    <w:p>
+      <w:pPr>
+        <w:rPr>
+          <w:shd w:val="clear" w:color="auto" w:fill="FFFFFF"/>
+        </w:rPr>
+      </w:pPr>
+    </w:p>
+    <w:p>
+      <w:pPr>
+        <w:pStyle w:val="Heading1"/>
+      </w:pPr>
+      <w:bookmarkStart w:id="15" w:name="_Toc511429755"/>
+      <w:r>
+        <w:lastRenderedPageBreak/>
+        <w:t>This Heading is Visible in the APP</w:t>
+      </w:r>
+      <w:bookmarkEnd w:id="15"/>
+    </w:p>
+    <w:p>
+      <w:pPr>
+        <w:rPr>
+          <w:shd w:val="clear" w:color="auto" w:fill="FFFFFF"/>
+        </w:rPr>
+      </w:pPr>
+      <w:r>
+        <w:rPr>
+          <w:shd w:val="clear" w:color="auto" w:fill="FFFFFF"/>
         </w:rPr>
         <w:br w:type="page"/>
       </w:r>
     </w:p>
     <w:p>
       <w:pPr>
-        <w:pStyle w:val="Heading1"/>
-        <w:jc w:val="left"/>
-      </w:pPr>
-      <w:bookmarkStart w:id="1" w:name="_Toc256000001"/>
-      <w:r>
-        <w:t>This Heading is Visible in the APP</w:t>
-      </w:r>
-      <w:bookmarkEnd w:id="1"/>
-    </w:p>
-    <w:p>
-      <w:pPr>
-        <w:pStyle w:val="Heading1"/>
-        <w:jc w:val="left"/>
-        <w:sectPr>
-          <w:type w:val="continuous"/>
-          <w:pgSz w:w="11906" w:h="16838"/>
-          <w:pgMar w:top="1440" w:right="1440" w:bottom="1440" w:left="1440" w:header="720" w:footer="720" w:gutter="0"/>
-          <w:cols w:space="720"/>
-          <w:docGrid w:linePitch="360"/>
-        </w:sectPr>
-      </w:pPr>
-    </w:p>
-    <w:p>
-      <w:pPr>
-        <w:jc w:val="left"/>
-        <w:rPr>
-          <w:rStyle w:val="DefaultParagraphFont"/>
+        <w:rPr>
+          <w:rStyle w:val="Strong"/>
+          <w:color w:val="538135" w:themeColor="accent6" w:themeShade="BF"/>
+        </w:rPr>
+      </w:pPr>
+      <w:r>
+        <w:rPr>
+          <w:rStyle w:val="Strong"/>
+          <w:color w:val="538135" w:themeColor="accent6" w:themeShade="BF"/>
+        </w:rPr>
+        <w:lastRenderedPageBreak/>
+        <w:t>##########Last page start##########</w:t>
+      </w:r>
+    </w:p>
+    <w:p>
+      <w:pPr>
+        <w:rPr>
           <w:shd w:val="clear" w:color="auto" w:fill="FFFFFF"/>
         </w:rPr>
-        <w:sectPr>
-          <w:type w:val="continuous"/>
-          <w:pgSz w:w="11906" w:h="16838"/>
-          <w:pgMar w:top="1440" w:right="1440" w:bottom="1440" w:left="1440" w:header="720" w:footer="720" w:gutter="0"/>
-          <w:cols w:space="720"/>
-          <w:docGrid w:linePitch="360"/>
-        </w:sectPr>
-      </w:pPr>
-      <w:r>
-        <w:rPr>
-          <w:rStyle w:val="DefaultParagraphFont"/>
-          <w:rFonts w:ascii="Calibri" w:eastAsia="Calibri" w:hAnsi="Calibri" w:cs="Calibri"/>
-          <w:color w:val="auto"/>
-          <w:sz w:val="24"/>
-          <w:szCs w:val="24"/>
+      </w:pPr>
+    </w:p>
+    <w:p>
+      <w:pPr>
+        <w:rPr>
           <w:shd w:val="clear" w:color="auto" w:fill="FFFFFF"/>
-          <w:lang w:val="en-US" w:eastAsia="en-US" w:bidi="ar-SA"/>
-        </w:rPr>
-        <w:br w:type="page"/>
-      </w:r>
-    </w:p>
-    <w:p>
-      <w:pPr>
-        <w:pStyle w:val="ListBulleted"/>
-        <w:rPr>
-          <w:rStyle w:val="DefaultParagraphFont"/>
-        </w:rPr>
-      </w:pPr>
-      <w:r>
-        <w:rPr>
-          <w:rStyle w:val="DefaultParagraphFont"/>
-        </w:rPr>
-        <w:t>Germany 2</w:t>
-      </w:r>
-    </w:p>
-    <w:p>
-      <w:pPr>
-        <w:pStyle w:val="ListBulleted"/>
-        <w:rPr>
-          <w:rStyle w:val="DefaultParagraphFont"/>
-          <w:rFonts w:ascii="Liberation Serif" w:hAnsi="Liberation Serif"/>
-          <w:b w:val="0"/>
-          <w:i w:val="0"/>
-          <w:caps w:val="0"/>
-          <w:smallCaps w:val="0"/>
-          <w:color w:val="000000"/>
-          <w:spacing w:val="0"/>
-          <w:sz w:val="26"/>
-          <w:szCs w:val="26"/>
-        </w:rPr>
-        <w:sectPr>
-          <w:type w:val="continuous"/>
-          <w:pgSz w:w="11906" w:h="16838"/>
-          <w:pgMar w:top="1440" w:right="1440" w:bottom="1440" w:left="1440" w:header="720" w:footer="720" w:gutter="0"/>
-          <w:cols w:space="720"/>
-          <w:docGrid w:linePitch="360"/>
-        </w:sectPr>
-      </w:pPr>
-      <w:r>
-        <w:rPr>
-          <w:rStyle w:val="DefaultParagraphFont"/>
-          <w:b w:val="0"/>
-          <w:i w:val="0"/>
-          <w:caps w:val="0"/>
-          <w:smallCaps w:val="0"/>
-          <w:color w:val="000000"/>
-          <w:spacing w:val="0"/>
-          <w:sz w:val="26"/>
-          <w:szCs w:val="26"/>
-        </w:rPr>
-        <w:t>Dynamo Dresden vs Hamburger Uk. golova 0-2 kvota: 2.41 OK(2.40) u kladionici mozzart</w:t>
-      </w:r>
-    </w:p>
-    <w:p>
-      <w:pPr>
-        <w:pStyle w:val="BodyText"/>
-        <w:widowControl/>
-        <w:ind w:left="0" w:right="0" w:firstLine="0"/>
-        <w:rPr>
-          <w:rStyle w:val="DefaultParagraphFont"/>
-          <w:rFonts w:ascii="Liberation Serif" w:hAnsi="Liberation Serif"/>
-          <w:b w:val="0"/>
-          <w:i w:val="0"/>
-          <w:caps w:val="0"/>
-          <w:smallCaps w:val="0"/>
-          <w:color w:val="000000"/>
-          <w:spacing w:val="0"/>
-          <w:sz w:val="26"/>
-          <w:szCs w:val="26"/>
-        </w:rPr>
-        <w:sectPr>
-          <w:type w:val="continuous"/>
-          <w:pgSz w:w="11906" w:h="16838"/>
-          <w:pgMar w:top="1440" w:right="1440" w:bottom="1440" w:left="1440" w:header="720" w:footer="720" w:gutter="0"/>
-          <w:cols w:space="720"/>
-          <w:docGrid w:linePitch="360"/>
-        </w:sectPr>
-      </w:pPr>
-      <w:r>
-        <w:rPr>
-          <w:rStyle w:val="DefaultParagraphFont"/>
-          <w:b w:val="0"/>
-          <w:i w:val="0"/>
-          <w:caps w:val="0"/>
-          <w:smallCaps w:val="0"/>
-          <w:color w:val="000000"/>
-          <w:spacing w:val="0"/>
-          <w:sz w:val="26"/>
-          <w:szCs w:val="26"/>
-        </w:rPr>
-        <w:t>Dynamo Dresden vs Hamburger oba tima daju gol: ng kvota: 2.29 OK(2.18) u kladionici mozzart</w:t>
-      </w:r>
-    </w:p>
-    <w:p>
-      <w:pPr>
-        <w:pStyle w:val="BodyText"/>
-        <w:widowControl/>
-        <w:ind w:left="0" w:right="0" w:firstLine="0"/>
-        <w:rPr>
-          <w:rStyle w:val="DefaultParagraphFont"/>
-          <w:rFonts w:ascii="Liberation Serif" w:hAnsi="Liberation Serif"/>
-          <w:b w:val="0"/>
-          <w:i w:val="0"/>
-          <w:caps w:val="0"/>
-          <w:smallCaps w:val="0"/>
-          <w:color w:val="000000"/>
-          <w:spacing w:val="0"/>
-          <w:sz w:val="26"/>
-          <w:szCs w:val="26"/>
-        </w:rPr>
-        <w:sectPr>
-          <w:type w:val="continuous"/>
-          <w:pgSz w:w="11906" w:h="16838"/>
-          <w:pgMar w:top="1440" w:right="1440" w:bottom="1440" w:left="1440" w:header="720" w:footer="720" w:gutter="0"/>
-          <w:cols w:space="720"/>
-          <w:docGrid w:linePitch="360"/>
-        </w:sectPr>
-      </w:pPr>
-      <w:r>
-        <w:rPr>
-          <w:rStyle w:val="DefaultParagraphFont"/>
-          <w:b w:val="0"/>
-          <w:i w:val="0"/>
-          <w:caps w:val="0"/>
-          <w:smallCaps w:val="0"/>
-          <w:color w:val="000000"/>
-          <w:spacing w:val="0"/>
-          <w:sz w:val="26"/>
-          <w:szCs w:val="26"/>
-        </w:rPr>
-        <w:t>Holstein Kiel vs Wehen Uk. golova 0-2 kvota: 2.55 OK(2.43) u kladionici mozzart</w:t>
-      </w:r>
-    </w:p>
-    <w:p>
-      <w:pPr>
-        <w:pStyle w:val="BodyText"/>
-        <w:widowControl/>
-        <w:ind w:left="0" w:right="0" w:firstLine="0"/>
-        <w:rPr>
-          <w:rStyle w:val="DefaultParagraphFont"/>
-          <w:rFonts w:ascii="Liberation Serif" w:hAnsi="Liberation Serif"/>
-          <w:b w:val="0"/>
-          <w:i w:val="0"/>
-          <w:caps w:val="0"/>
-          <w:smallCaps w:val="0"/>
-          <w:color w:val="000000"/>
-          <w:spacing w:val="0"/>
-          <w:sz w:val="26"/>
-          <w:szCs w:val="26"/>
-        </w:rPr>
-        <w:sectPr>
-          <w:type w:val="continuous"/>
-          <w:pgSz w:w="11906" w:h="16838"/>
-          <w:pgMar w:top="1440" w:right="1440" w:bottom="1440" w:left="1440" w:header="720" w:footer="720" w:gutter="0"/>
-          <w:cols w:space="720"/>
-          <w:docGrid w:linePitch="360"/>
-        </w:sectPr>
-      </w:pPr>
-      <w:r>
-        <w:rPr>
-          <w:rStyle w:val="DefaultParagraphFont"/>
-          <w:b w:val="0"/>
-          <w:i w:val="0"/>
-          <w:caps w:val="0"/>
-          <w:smallCaps w:val="0"/>
-          <w:color w:val="000000"/>
-          <w:spacing w:val="0"/>
-          <w:sz w:val="26"/>
-          <w:szCs w:val="26"/>
-        </w:rPr>
-        <w:t>Holstein Kiel vs Wehen konacan ishod 1 kvota: 2.0 OK(1.98) u kladionici mozzart</w:t>
-      </w:r>
-    </w:p>
-    <w:p>
-      <w:pPr>
-        <w:pStyle w:val="BodyText"/>
-        <w:widowControl/>
-        <w:ind w:left="0" w:right="0" w:firstLine="0"/>
-        <w:rPr>
-          <w:rStyle w:val="DefaultParagraphFont"/>
-        </w:rPr>
-        <w:sectPr>
-          <w:type w:val="continuous"/>
-          <w:pgSz w:w="11906" w:h="16838"/>
-          <w:pgMar w:top="1440" w:right="1440" w:bottom="1440" w:left="1440" w:header="720" w:footer="720" w:gutter="0"/>
-          <w:cols w:space="720"/>
-          <w:docGrid w:linePitch="360"/>
-        </w:sectPr>
-      </w:pPr>
-      <w:r>
-        <w:rPr>
-          <w:rStyle w:val="DefaultParagraphFont"/>
-          <w:b w:val="0"/>
-          <w:i w:val="0"/>
-          <w:caps w:val="0"/>
-          <w:smallCaps w:val="0"/>
-          <w:color w:val="000000"/>
-          <w:spacing w:val="0"/>
-          <w:sz w:val="26"/>
-          <w:szCs w:val="26"/>
-        </w:rPr>
-        <w:t>Holstein Kiel vs Wehen oba tima daju gol: ng kvota: 2.55 OK(2.41) u kladionici mozzart</w:t>
-      </w:r>
-    </w:p>
-    <w:p>
-      <w:pPr>
-        <w:pStyle w:val="BodyText"/>
-        <w:widowControl/>
-        <w:ind w:left="0" w:right="0" w:firstLine="0"/>
-        <w:rPr>
-          <w:rStyle w:val="DefaultParagraphFont"/>
-        </w:rPr>
-        <w:sectPr>
-          <w:type w:val="continuous"/>
-          <w:pgSz w:w="11906" w:h="16838"/>
-          <w:pgMar w:top="1440" w:right="1440" w:bottom="1440" w:left="1440" w:header="720" w:footer="720" w:gutter="0"/>
-          <w:cols w:space="720"/>
-          <w:docGrid w:linePitch="360"/>
-        </w:sectPr>
-      </w:pPr>
-      <w:r>
-        <w:rPr>
-          <w:rStyle w:val="DefaultParagraphFont"/>
-          <w:b w:val="0"/>
-          <w:i w:val="0"/>
-          <w:caps w:val="0"/>
-          <w:smallCaps w:val="0"/>
-          <w:color w:val="000000"/>
-          <w:spacing w:val="0"/>
-          <w:sz w:val="26"/>
-          <w:szCs w:val="26"/>
-        </w:rPr>
-        <w:t>Holstein Kiel vs Wehen oba tima daju gol: ng kvota: 2.46 OK(2.41) u kladionici meridian</w:t>
-      </w:r>
-    </w:p>
-    <w:p>
-      <w:pPr>
-        <w:pStyle w:val="BodyText"/>
-        <w:widowControl/>
-        <w:ind w:left="0" w:right="0" w:firstLine="0"/>
-        <w:rPr>
-          <w:rStyle w:val="DefaultParagraphFont"/>
-        </w:rPr>
-        <w:sectPr>
-          <w:type w:val="continuous"/>
-          <w:pgSz w:w="11906" w:h="16838"/>
-          <w:pgMar w:top="1440" w:right="1440" w:bottom="1440" w:left="1440" w:header="720" w:footer="720" w:gutter="0"/>
-          <w:cols w:space="720"/>
-          <w:docGrid w:linePitch="360"/>
-        </w:sectPr>
-      </w:pPr>
-      <w:r>
-        <w:rPr>
-          <w:rStyle w:val="DefaultParagraphFont"/>
-          <w:b w:val="0"/>
-          <w:i w:val="0"/>
-          <w:caps w:val="0"/>
-          <w:smallCaps w:val="0"/>
-          <w:color w:val="000000"/>
-          <w:spacing w:val="0"/>
-          <w:sz w:val="26"/>
-          <w:szCs w:val="26"/>
-        </w:rPr>
-        <w:t>Holstein Kiel vs Wehen oba tima daju gol: ng kvota: 2.48 OK(2.41) u kladionici 888sport</w:t>
-      </w:r>
-    </w:p>
-    <w:p>
-      <w:pPr>
-        <w:pStyle w:val="BodyText"/>
-        <w:widowControl/>
-        <w:ind w:left="0" w:right="0" w:firstLine="0"/>
-        <w:rPr>
-          <w:rStyle w:val="DefaultParagraphFont"/>
-          <w:rFonts w:ascii="Liberation Serif" w:hAnsi="Liberation Serif"/>
-          <w:b w:val="0"/>
-          <w:i w:val="0"/>
-          <w:caps w:val="0"/>
-          <w:smallCaps w:val="0"/>
-          <w:color w:val="000000"/>
-          <w:spacing w:val="0"/>
-          <w:sz w:val="26"/>
-          <w:szCs w:val="26"/>
-        </w:rPr>
-        <w:sectPr>
-          <w:type w:val="continuous"/>
-          <w:pgSz w:w="11906" w:h="16838"/>
-          <w:pgMar w:top="1440" w:right="1440" w:bottom="1440" w:left="1440" w:header="720" w:footer="720" w:gutter="0"/>
-          <w:cols w:space="720"/>
-          <w:docGrid w:linePitch="360"/>
-        </w:sectPr>
-      </w:pPr>
-      <w:r>
-        <w:rPr>
-          <w:rStyle w:val="DefaultParagraphFont"/>
-          <w:b w:val="0"/>
-          <w:i w:val="0"/>
-          <w:caps w:val="0"/>
-          <w:smallCaps w:val="0"/>
-          <w:color w:val="000000"/>
-          <w:spacing w:val="0"/>
-          <w:sz w:val="26"/>
-          <w:szCs w:val="26"/>
-        </w:rPr>
-        <w:t>Darmstadt vs Hannover Uk. golova 0-2 kvota: 2.19 OK(2.13) u kladionici mozzart</w:t>
-      </w:r>
-    </w:p>
-    <w:p>
-      <w:pPr>
-        <w:pStyle w:val="BodyText"/>
-        <w:widowControl/>
-        <w:ind w:left="0" w:right="0" w:firstLine="0"/>
-        <w:rPr>
-          <w:rStyle w:val="DefaultParagraphFont"/>
-        </w:rPr>
-        <w:sectPr>
-          <w:type w:val="continuous"/>
-          <w:pgSz w:w="11906" w:h="16838"/>
-          <w:pgMar w:top="1440" w:right="1440" w:bottom="1440" w:left="1440" w:header="720" w:footer="720" w:gutter="0"/>
-          <w:cols w:space="720"/>
-          <w:docGrid w:linePitch="360"/>
-        </w:sectPr>
-      </w:pPr>
-      <w:r>
-        <w:rPr>
-          <w:rStyle w:val="DefaultParagraphFont"/>
-          <w:b w:val="0"/>
-          <w:i w:val="0"/>
-          <w:caps w:val="0"/>
-          <w:smallCaps w:val="0"/>
-          <w:color w:val="000000"/>
-          <w:spacing w:val="0"/>
-          <w:sz w:val="26"/>
-          <w:szCs w:val="26"/>
-        </w:rPr>
-        <w:t>Darmstadt vs Hannover konacan ishod 1 kvota: 2.8 OK(2.70) u kladionici mozzart</w:t>
-      </w:r>
-    </w:p>
-    <w:p>
-      <w:pPr>
-        <w:pStyle w:val="BodyText"/>
-        <w:widowControl/>
-        <w:ind w:left="0" w:right="0" w:firstLine="0"/>
-        <w:rPr>
-          <w:rStyle w:val="DefaultParagraphFont"/>
-        </w:rPr>
-        <w:sectPr>
-          <w:type w:val="continuous"/>
-          <w:pgSz w:w="11906" w:h="16838"/>
-          <w:pgMar w:top="1440" w:right="1440" w:bottom="1440" w:left="1440" w:header="720" w:footer="720" w:gutter="0"/>
-          <w:cols w:space="720"/>
-          <w:docGrid w:linePitch="360"/>
-        </w:sectPr>
-      </w:pPr>
-      <w:r>
-        <w:rPr>
-          <w:rStyle w:val="DefaultParagraphFont"/>
-          <w:b w:val="0"/>
-          <w:i w:val="0"/>
-          <w:caps w:val="0"/>
-          <w:smallCaps w:val="0"/>
-          <w:color w:val="000000"/>
-          <w:spacing w:val="0"/>
-          <w:sz w:val="26"/>
-          <w:szCs w:val="26"/>
-        </w:rPr>
-        <w:t>Darmstadt vs Hannover Uk. golova 0-2 kvota: 2.18 OK(2.13) u kladionici meridian</w:t>
-      </w:r>
-    </w:p>
-    <w:p>
-      <w:pPr>
-        <w:pStyle w:val="BodyText"/>
-        <w:widowControl/>
-        <w:ind w:left="0" w:right="0" w:firstLine="0"/>
-        <w:rPr>
-          <w:rStyle w:val="DefaultParagraphFont"/>
-        </w:rPr>
-        <w:sectPr>
-          <w:type w:val="continuous"/>
-          <w:pgSz w:w="11906" w:h="16838"/>
-          <w:pgMar w:top="1440" w:right="1440" w:bottom="1440" w:left="1440" w:header="720" w:footer="720" w:gutter="0"/>
-          <w:cols w:space="720"/>
-          <w:docGrid w:linePitch="360"/>
-        </w:sectPr>
-      </w:pPr>
-      <w:r>
-        <w:rPr>
-          <w:rStyle w:val="DefaultParagraphFont"/>
-          <w:b w:val="0"/>
-          <w:i w:val="0"/>
-          <w:caps w:val="0"/>
-          <w:smallCaps w:val="0"/>
-          <w:color w:val="000000"/>
-          <w:spacing w:val="0"/>
-          <w:sz w:val="26"/>
-          <w:szCs w:val="26"/>
-        </w:rPr>
-        <w:t>Bielefeld vs Dynamo Dresden oba tima daju gol: ng kvota: 1.83 OK(1.81) u kladionici mozzart</w:t>
-      </w:r>
-    </w:p>
-    <w:p>
-      <w:pPr>
-        <w:pStyle w:val="BodyText"/>
-        <w:widowControl/>
-        <w:ind w:left="0" w:right="0" w:firstLine="0"/>
-        <w:rPr>
-          <w:rStyle w:val="DefaultParagraphFont"/>
-        </w:rPr>
-        <w:sectPr>
-          <w:type w:val="continuous"/>
-          <w:pgSz w:w="11906" w:h="16838"/>
-          <w:pgMar w:top="1440" w:right="1440" w:bottom="1440" w:left="1440" w:header="720" w:footer="720" w:gutter="0"/>
-          <w:cols w:space="720"/>
-          <w:docGrid w:linePitch="360"/>
-        </w:sectPr>
-      </w:pPr>
-      <w:r>
-        <w:rPr>
-          <w:rStyle w:val="DefaultParagraphFont"/>
-          <w:b w:val="0"/>
-          <w:i w:val="0"/>
-          <w:caps w:val="0"/>
-          <w:smallCaps w:val="0"/>
-          <w:color w:val="000000"/>
-          <w:spacing w:val="0"/>
-          <w:sz w:val="26"/>
-          <w:szCs w:val="26"/>
-        </w:rPr>
-        <w:t>Osnabruck vs Bochum oba tima daju gol: ng kvota: 2.35 OK(2.34) u kladionici 888sport</w:t>
-      </w:r>
-    </w:p>
-    <w:p>
-      <w:pPr>
-        <w:pStyle w:val="BodyText"/>
-        <w:widowControl/>
-        <w:ind w:left="0" w:right="0" w:firstLine="0"/>
-        <w:rPr>
-          <w:rStyle w:val="DefaultParagraphFont"/>
-        </w:rPr>
-        <w:sectPr>
-          <w:type w:val="continuous"/>
-          <w:pgSz w:w="11906" w:h="16838"/>
-          <w:pgMar w:top="1440" w:right="1440" w:bottom="1440" w:left="1440" w:header="720" w:footer="720" w:gutter="0"/>
-          <w:cols w:space="720"/>
-          <w:docGrid w:linePitch="360"/>
-        </w:sectPr>
-      </w:pPr>
-      <w:r>
-        <w:rPr>
-          <w:rStyle w:val="DefaultParagraphFont"/>
-          <w:b w:val="0"/>
-          <w:i w:val="0"/>
-          <w:caps w:val="0"/>
-          <w:smallCaps w:val="0"/>
-          <w:color w:val="000000"/>
-          <w:spacing w:val="0"/>
-          <w:sz w:val="26"/>
-          <w:szCs w:val="26"/>
-        </w:rPr>
-        <w:t>Osnabruck vs Bochum konacan ishod 1 kvota: 2.7 OK(2.68) u kladionici mozzart</w:t>
-      </w:r>
-    </w:p>
-    <w:p>
-      <w:pPr>
-        <w:pStyle w:val="ListBulleted"/>
-        <w:rPr>
-          <w:rStyle w:val="DefaultParagraphFont"/>
-          <w:b/>
-          <w:bCs/>
-        </w:rPr>
-      </w:pPr>
-      <w:r>
-        <w:rPr>
-          <w:rStyle w:val="DefaultParagraphFont"/>
-          <w:b/>
-          <w:bCs/>
-          <w:i w:val="0"/>
-          <w:caps w:val="0"/>
-          <w:smallCaps w:val="0"/>
-          <w:color w:val="000000"/>
-          <w:spacing w:val="0"/>
-        </w:rPr>
-        <w:t>Germany 1</w:t>
-      </w:r>
-    </w:p>
-    <w:p>
-      <w:pPr>
-        <w:pStyle w:val="ListBulleted"/>
-        <w:rPr>
-          <w:rStyle w:val="DefaultParagraphFont"/>
-          <w:rFonts w:ascii="Liberation Serif" w:hAnsi="Liberation Serif"/>
-          <w:b/>
-          <w:bCs/>
-          <w:i w:val="0"/>
-          <w:caps w:val="0"/>
-          <w:smallCaps w:val="0"/>
-          <w:color w:val="000000"/>
-          <w:spacing w:val="0"/>
-          <w:sz w:val="26"/>
-          <w:szCs w:val="26"/>
-        </w:rPr>
-        <w:sectPr>
-          <w:type w:val="continuous"/>
-          <w:pgSz w:w="11906" w:h="16838"/>
-          <w:pgMar w:top="1440" w:right="1440" w:bottom="1440" w:left="1440" w:header="720" w:footer="720" w:gutter="0"/>
-          <w:cols w:space="720"/>
-          <w:docGrid w:linePitch="360"/>
-        </w:sectPr>
-      </w:pPr>
-      <w:r>
-        <w:rPr>
-          <w:rStyle w:val="DefaultParagraphFont"/>
-          <w:b w:val="0"/>
-          <w:bCs/>
-          <w:i w:val="0"/>
-          <w:caps w:val="0"/>
-          <w:smallCaps w:val="0"/>
-          <w:color w:val="000000"/>
-          <w:spacing w:val="0"/>
-          <w:sz w:val="26"/>
-          <w:szCs w:val="26"/>
-        </w:rPr>
-        <w:t>Hoffenheim vs RB Leipzig Uk. golova 0-2 kvota: 4.0 OK(3.63) u kladionici mozzart</w:t>
-      </w:r>
-    </w:p>
-    <w:p>
-      <w:pPr>
-        <w:pStyle w:val="BodyText"/>
-        <w:widowControl/>
-        <w:ind w:left="0" w:right="0" w:firstLine="0"/>
-        <w:rPr>
-          <w:rStyle w:val="DefaultParagraphFont"/>
-          <w:rFonts w:ascii="Liberation Serif" w:hAnsi="Liberation Serif"/>
-          <w:b w:val="0"/>
-          <w:i w:val="0"/>
-          <w:caps w:val="0"/>
-          <w:smallCaps w:val="0"/>
-          <w:color w:val="000000"/>
-          <w:spacing w:val="0"/>
-          <w:sz w:val="26"/>
-          <w:szCs w:val="26"/>
-        </w:rPr>
-        <w:sectPr>
-          <w:type w:val="continuous"/>
-          <w:pgSz w:w="11906" w:h="16838"/>
-          <w:pgMar w:top="1440" w:right="1440" w:bottom="1440" w:left="1440" w:header="720" w:footer="720" w:gutter="0"/>
-          <w:cols w:space="720"/>
-          <w:docGrid w:linePitch="360"/>
-        </w:sectPr>
-      </w:pPr>
-      <w:r>
-        <w:rPr>
-          <w:rStyle w:val="DefaultParagraphFont"/>
-          <w:b w:val="0"/>
-          <w:i w:val="0"/>
-          <w:caps w:val="0"/>
-          <w:smallCaps w:val="0"/>
-          <w:color w:val="000000"/>
-          <w:spacing w:val="0"/>
-          <w:sz w:val="26"/>
-          <w:szCs w:val="26"/>
-        </w:rPr>
-        <w:t>F. Dusseldorf vs Dortmund konacan ishod 1 kvota: 7.75 OK(7.68) u kladionici mozzart</w:t>
-      </w:r>
-    </w:p>
-    <w:p>
-      <w:pPr>
-        <w:pStyle w:val="BodyText"/>
-        <w:widowControl/>
-        <w:ind w:left="0" w:right="0" w:firstLine="0"/>
-        <w:rPr>
-          <w:rStyle w:val="DefaultParagraphFont"/>
-          <w:rFonts w:ascii="Liberation Serif" w:hAnsi="Liberation Serif"/>
-          <w:b w:val="0"/>
-          <w:i w:val="0"/>
-          <w:caps w:val="0"/>
-          <w:smallCaps w:val="0"/>
-          <w:color w:val="000000"/>
-          <w:spacing w:val="0"/>
-          <w:sz w:val="26"/>
-          <w:szCs w:val="26"/>
-        </w:rPr>
-        <w:sectPr>
-          <w:type w:val="continuous"/>
-          <w:pgSz w:w="11906" w:h="16838"/>
-          <w:pgMar w:top="1440" w:right="1440" w:bottom="1440" w:left="1440" w:header="720" w:footer="720" w:gutter="0"/>
-          <w:cols w:space="720"/>
-          <w:docGrid w:linePitch="360"/>
-        </w:sectPr>
-      </w:pPr>
-      <w:r>
-        <w:rPr>
-          <w:rStyle w:val="DefaultParagraphFont"/>
-          <w:b w:val="0"/>
-          <w:i w:val="0"/>
-          <w:caps w:val="0"/>
-          <w:smallCaps w:val="0"/>
-          <w:color w:val="000000"/>
-          <w:spacing w:val="0"/>
-          <w:sz w:val="26"/>
-          <w:szCs w:val="26"/>
-        </w:rPr>
-        <w:t>F. Dusseldorf vs Dortmund oba tima daju gol: ng kvota: 2.41 OK(2.34) u kladionici mozzart</w:t>
-      </w:r>
-    </w:p>
-    <w:p>
-      <w:pPr>
-        <w:pStyle w:val="BodyText"/>
-        <w:widowControl/>
-        <w:ind w:left="0" w:right="0" w:firstLine="0"/>
-        <w:rPr>
-          <w:rStyle w:val="DefaultParagraphFont"/>
-          <w:rFonts w:ascii="Liberation Serif" w:hAnsi="Liberation Serif"/>
-          <w:b w:val="0"/>
-          <w:i w:val="0"/>
-          <w:caps w:val="0"/>
-          <w:smallCaps w:val="0"/>
-          <w:color w:val="000000"/>
-          <w:spacing w:val="0"/>
-          <w:sz w:val="26"/>
-          <w:szCs w:val="26"/>
-        </w:rPr>
-        <w:sectPr>
-          <w:type w:val="continuous"/>
-          <w:pgSz w:w="11906" w:h="16838"/>
-          <w:pgMar w:top="1440" w:right="1440" w:bottom="1440" w:left="1440" w:header="720" w:footer="720" w:gutter="0"/>
-          <w:cols w:space="720"/>
-          <w:docGrid w:linePitch="360"/>
-        </w:sectPr>
-      </w:pPr>
-      <w:r>
-        <w:rPr>
-          <w:rStyle w:val="DefaultParagraphFont"/>
-          <w:b w:val="0"/>
-          <w:i w:val="0"/>
-          <w:caps w:val="0"/>
-          <w:smallCaps w:val="0"/>
-          <w:color w:val="000000"/>
-          <w:spacing w:val="0"/>
-          <w:sz w:val="26"/>
-          <w:szCs w:val="26"/>
-        </w:rPr>
-        <w:t>Hertha vs Eintracht F. konacan ishod 2 kvota: 3.6 OK(3.55) u kladionici mozzart</w:t>
-      </w:r>
-    </w:p>
-    <w:p>
-      <w:pPr>
-        <w:pStyle w:val="BodyText"/>
-        <w:widowControl/>
-        <w:ind w:left="0" w:right="0" w:firstLine="0"/>
-        <w:rPr>
-          <w:rStyle w:val="DefaultParagraphFont"/>
-          <w:rFonts w:ascii="Liberation Serif" w:hAnsi="Liberation Serif"/>
-          <w:b w:val="0"/>
-          <w:i w:val="0"/>
-          <w:caps w:val="0"/>
-          <w:smallCaps w:val="0"/>
-          <w:color w:val="000000"/>
-          <w:spacing w:val="0"/>
-          <w:sz w:val="26"/>
-          <w:szCs w:val="26"/>
-        </w:rPr>
-        <w:sectPr>
-          <w:type w:val="continuous"/>
-          <w:pgSz w:w="11906" w:h="16838"/>
-          <w:pgMar w:top="1440" w:right="1440" w:bottom="1440" w:left="1440" w:header="720" w:footer="720" w:gutter="0"/>
-          <w:cols w:space="720"/>
-          <w:docGrid w:linePitch="360"/>
-        </w:sectPr>
-      </w:pPr>
-      <w:r>
-        <w:rPr>
-          <w:rStyle w:val="DefaultParagraphFont"/>
-          <w:b w:val="0"/>
-          <w:i w:val="0"/>
-          <w:caps w:val="0"/>
-          <w:smallCaps w:val="0"/>
-          <w:color w:val="000000"/>
-          <w:spacing w:val="0"/>
-          <w:sz w:val="26"/>
-          <w:szCs w:val="26"/>
-        </w:rPr>
-        <w:t>Bayern M. vs Borussia M. Uk. golova 0-2 kvota: 3.2 OK(3.16) u kladionici mozzart</w:t>
-      </w:r>
-    </w:p>
-    <w:p>
-      <w:pPr>
-        <w:pStyle w:val="BodyText"/>
-        <w:widowControl/>
-        <w:ind w:left="0" w:right="0" w:firstLine="0"/>
-        <w:rPr>
-          <w:rStyle w:val="DefaultParagraphFont"/>
-          <w:rFonts w:ascii="Liberation Serif" w:hAnsi="Liberation Serif"/>
-          <w:b w:val="0"/>
-          <w:i w:val="0"/>
-          <w:caps w:val="0"/>
-          <w:smallCaps w:val="0"/>
-          <w:color w:val="000000"/>
-          <w:spacing w:val="0"/>
-          <w:sz w:val="26"/>
-          <w:szCs w:val="26"/>
-        </w:rPr>
-        <w:sectPr>
-          <w:type w:val="continuous"/>
-          <w:pgSz w:w="11906" w:h="16838"/>
-          <w:pgMar w:top="1440" w:right="1440" w:bottom="1440" w:left="1440" w:header="720" w:footer="720" w:gutter="0"/>
-          <w:cols w:space="720"/>
-          <w:docGrid w:linePitch="360"/>
-        </w:sectPr>
-      </w:pPr>
-      <w:r>
-        <w:rPr>
-          <w:rStyle w:val="DefaultParagraphFont"/>
-          <w:b w:val="0"/>
-          <w:i w:val="0"/>
-          <w:caps w:val="0"/>
-          <w:smallCaps w:val="0"/>
-          <w:color w:val="000000"/>
-          <w:spacing w:val="0"/>
-          <w:sz w:val="26"/>
-          <w:szCs w:val="26"/>
-        </w:rPr>
-        <w:t>Schalke 04 vs Leverkusen Uk. golova 0-2 kvota: 2.29 OK(2.26) u kladionici mozzart</w:t>
-      </w:r>
-    </w:p>
-    <w:p>
-      <w:pPr>
-        <w:pStyle w:val="BodyText"/>
-        <w:widowControl/>
-        <w:ind w:left="0" w:right="0" w:firstLine="0"/>
-        <w:rPr>
-          <w:rStyle w:val="DefaultParagraphFont"/>
-          <w:rFonts w:ascii="Liberation Serif" w:hAnsi="Liberation Serif"/>
-          <w:b w:val="0"/>
-          <w:i w:val="0"/>
-          <w:caps w:val="0"/>
-          <w:smallCaps w:val="0"/>
-          <w:color w:val="000000"/>
-          <w:spacing w:val="0"/>
-          <w:sz w:val="26"/>
-          <w:szCs w:val="26"/>
-        </w:rPr>
-        <w:sectPr>
-          <w:type w:val="continuous"/>
-          <w:pgSz w:w="11906" w:h="16838"/>
-          <w:pgMar w:top="1440" w:right="1440" w:bottom="1440" w:left="1440" w:header="720" w:footer="720" w:gutter="0"/>
-          <w:cols w:space="720"/>
-          <w:docGrid w:linePitch="360"/>
-        </w:sectPr>
-      </w:pPr>
-      <w:r>
-        <w:rPr>
-          <w:rStyle w:val="DefaultParagraphFont"/>
-          <w:b w:val="0"/>
-          <w:i w:val="0"/>
-          <w:caps w:val="0"/>
-          <w:smallCaps w:val="0"/>
-          <w:color w:val="000000"/>
-          <w:spacing w:val="0"/>
-          <w:sz w:val="26"/>
-          <w:szCs w:val="26"/>
-        </w:rPr>
-        <w:t>Borussia M. vs Wolfsburg konacan ishod 2 kvota: 3.8 OK(3.75) u kladionici mozzart</w:t>
-      </w:r>
-    </w:p>
-    <w:p>
-      <w:pPr>
-        <w:pStyle w:val="BodyText"/>
-        <w:widowControl/>
-        <w:ind w:left="0" w:right="0" w:firstLine="0"/>
-        <w:rPr>
-          <w:rStyle w:val="DefaultParagraphFont"/>
-          <w:rFonts w:ascii="Liberation Serif" w:hAnsi="Liberation Serif"/>
-          <w:b w:val="0"/>
-          <w:i w:val="0"/>
-          <w:caps w:val="0"/>
-          <w:smallCaps w:val="0"/>
-          <w:color w:val="000000"/>
-          <w:spacing w:val="0"/>
-          <w:sz w:val="26"/>
-          <w:szCs w:val="26"/>
-        </w:rPr>
-        <w:sectPr>
-          <w:type w:val="continuous"/>
-          <w:pgSz w:w="11906" w:h="16838"/>
-          <w:pgMar w:top="1440" w:right="1440" w:bottom="1440" w:left="1440" w:header="720" w:footer="720" w:gutter="0"/>
-          <w:cols w:space="720"/>
-          <w:docGrid w:linePitch="360"/>
-        </w:sectPr>
-      </w:pPr>
-      <w:r>
-        <w:rPr>
-          <w:rStyle w:val="DefaultParagraphFont"/>
-          <w:b w:val="0"/>
-          <w:i w:val="0"/>
-          <w:caps w:val="0"/>
-          <w:smallCaps w:val="0"/>
-          <w:color w:val="000000"/>
-          <w:spacing w:val="0"/>
-          <w:sz w:val="26"/>
-          <w:szCs w:val="26"/>
-        </w:rPr>
-        <w:t>Werder vs Bayern M. oba tima daju gol: ng kvota: 1.94 OK(1.94) u kladionici mozzart</w:t>
-      </w:r>
-    </w:p>
-    <w:p>
-      <w:pPr>
-        <w:pStyle w:val="BodyText"/>
-        <w:widowControl/>
-        <w:ind w:left="0" w:right="0" w:firstLine="0"/>
-        <w:rPr>
-          <w:rStyle w:val="DefaultParagraphFont"/>
-          <w:rFonts w:ascii="Liberation Serif" w:hAnsi="Liberation Serif"/>
-          <w:b w:val="0"/>
-          <w:i w:val="0"/>
-          <w:caps w:val="0"/>
-          <w:smallCaps w:val="0"/>
-          <w:color w:val="000000"/>
-          <w:spacing w:val="0"/>
-          <w:sz w:val="26"/>
-          <w:szCs w:val="26"/>
-        </w:rPr>
-        <w:sectPr>
-          <w:type w:val="continuous"/>
-          <w:pgSz w:w="11906" w:h="16838"/>
-          <w:pgMar w:top="1440" w:right="1440" w:bottom="1440" w:left="1440" w:header="720" w:footer="720" w:gutter="0"/>
-          <w:cols w:space="720"/>
-          <w:docGrid w:linePitch="360"/>
-        </w:sectPr>
-      </w:pPr>
-      <w:r>
-        <w:rPr>
-          <w:rStyle w:val="DefaultParagraphFont"/>
-          <w:b w:val="0"/>
-          <w:i w:val="0"/>
-          <w:caps w:val="0"/>
-          <w:smallCaps w:val="0"/>
-          <w:color w:val="000000"/>
-          <w:spacing w:val="0"/>
-          <w:sz w:val="26"/>
-          <w:szCs w:val="26"/>
-        </w:rPr>
-        <w:t>Leverkusen vs Koln konacan ishod 2 kvota: 6.75 OK(6.38) u kladionici mozzart</w:t>
-      </w:r>
-    </w:p>
-    <w:p>
-      <w:pPr>
-        <w:pStyle w:val="BodyText"/>
-        <w:widowControl/>
-        <w:ind w:left="0" w:right="0" w:firstLine="0"/>
-        <w:rPr>
-          <w:rStyle w:val="DefaultParagraphFont"/>
-          <w:rFonts w:ascii="Liberation Serif" w:hAnsi="Liberation Serif"/>
-          <w:b w:val="0"/>
-          <w:i w:val="0"/>
-          <w:caps w:val="0"/>
-          <w:smallCaps w:val="0"/>
-          <w:color w:val="000000"/>
-          <w:spacing w:val="0"/>
-          <w:sz w:val="26"/>
-          <w:szCs w:val="26"/>
-        </w:rPr>
-        <w:sectPr>
-          <w:type w:val="continuous"/>
-          <w:pgSz w:w="11906" w:h="16838"/>
-          <w:pgMar w:top="1440" w:right="1440" w:bottom="1440" w:left="1440" w:header="720" w:footer="720" w:gutter="0"/>
-          <w:cols w:space="720"/>
-          <w:docGrid w:linePitch="360"/>
-        </w:sectPr>
-      </w:pPr>
-      <w:r>
-        <w:rPr>
-          <w:rStyle w:val="DefaultParagraphFont"/>
-          <w:b w:val="0"/>
-          <w:i w:val="0"/>
-          <w:caps w:val="0"/>
-          <w:smallCaps w:val="0"/>
-          <w:color w:val="000000"/>
-          <w:spacing w:val="0"/>
-          <w:sz w:val="26"/>
-          <w:szCs w:val="26"/>
-        </w:rPr>
-        <w:t>RB Leipzig vs F. Dusseldorf oba tima daju gol: ng kvota: 2.11 OK(1.99) u kladionici mozzart</w:t>
-      </w:r>
-    </w:p>
-    <w:p>
-      <w:pPr>
-        <w:pStyle w:val="BodyText"/>
-        <w:widowControl/>
-        <w:ind w:left="0" w:right="0" w:firstLine="0"/>
-        <w:rPr>
-          <w:rStyle w:val="DefaultParagraphFont"/>
-        </w:rPr>
-        <w:sectPr>
-          <w:type w:val="continuous"/>
-          <w:pgSz w:w="11906" w:h="16838"/>
-          <w:pgMar w:top="1440" w:right="1440" w:bottom="1440" w:left="1440" w:header="720" w:footer="720" w:gutter="0"/>
-          <w:cols w:space="720"/>
-          <w:docGrid w:linePitch="360"/>
-        </w:sectPr>
-      </w:pPr>
-      <w:r>
-        <w:rPr>
-          <w:rStyle w:val="DefaultParagraphFont"/>
-          <w:b w:val="0"/>
-          <w:i w:val="0"/>
-          <w:caps w:val="0"/>
-          <w:smallCaps w:val="0"/>
-          <w:color w:val="000000"/>
-          <w:spacing w:val="0"/>
-          <w:sz w:val="26"/>
-          <w:szCs w:val="26"/>
-        </w:rPr>
-        <w:t>RB Leipzig vs F. Dusseldorf konacan ishod 2 kvota: 14.0 OK(12.47) u kladionici meridian</w:t>
-      </w:r>
-    </w:p>
-    <w:p>
-      <w:pPr>
-        <w:pStyle w:val="BodyText"/>
-        <w:widowControl/>
-        <w:ind w:left="0" w:right="0" w:firstLine="0"/>
-        <w:rPr>
-          <w:rStyle w:val="DefaultParagraphFont"/>
-        </w:rPr>
-        <w:sectPr>
-          <w:type w:val="continuous"/>
-          <w:pgSz w:w="11906" w:h="16838"/>
-          <w:pgMar w:top="1440" w:right="1440" w:bottom="1440" w:left="1440" w:header="720" w:footer="720" w:gutter="0"/>
-          <w:cols w:space="720"/>
-          <w:docGrid w:linePitch="360"/>
-        </w:sectPr>
-      </w:pPr>
-      <w:r>
-        <w:rPr>
-          <w:rStyle w:val="DefaultParagraphFont"/>
-          <w:b w:val="0"/>
-          <w:i w:val="0"/>
-          <w:caps w:val="0"/>
-          <w:smallCaps w:val="0"/>
-          <w:color w:val="000000"/>
-          <w:spacing w:val="0"/>
-          <w:sz w:val="26"/>
-          <w:szCs w:val="26"/>
-        </w:rPr>
-        <w:t>RB Leipzig vs F. Dusseldorf konacan ishod 2 kvota: 13.0 OK(12.47) u kladionici 888sport</w:t>
-      </w:r>
-    </w:p>
-    <w:p>
-      <w:pPr>
-        <w:pStyle w:val="BodyText"/>
-        <w:widowControl/>
-        <w:ind w:left="0" w:right="0" w:firstLine="0"/>
-        <w:rPr>
-          <w:rStyle w:val="DefaultParagraphFont"/>
-          <w:rFonts w:ascii="Liberation Serif" w:hAnsi="Liberation Serif"/>
-          <w:b w:val="0"/>
-          <w:i w:val="0"/>
-          <w:caps w:val="0"/>
-          <w:smallCaps w:val="0"/>
-          <w:color w:val="000000"/>
-          <w:spacing w:val="0"/>
-          <w:sz w:val="26"/>
-          <w:szCs w:val="26"/>
-        </w:rPr>
-        <w:sectPr>
-          <w:type w:val="continuous"/>
-          <w:pgSz w:w="11906" w:h="16838"/>
-          <w:pgMar w:top="1440" w:right="1440" w:bottom="1440" w:left="1440" w:header="720" w:footer="720" w:gutter="0"/>
-          <w:cols w:space="720"/>
-          <w:docGrid w:linePitch="360"/>
-        </w:sectPr>
-      </w:pPr>
-      <w:r>
-        <w:rPr>
-          <w:rStyle w:val="DefaultParagraphFont"/>
-          <w:b w:val="0"/>
-          <w:i w:val="0"/>
-          <w:caps w:val="0"/>
-          <w:smallCaps w:val="0"/>
-          <w:color w:val="000000"/>
-          <w:spacing w:val="0"/>
-          <w:sz w:val="26"/>
-          <w:szCs w:val="26"/>
-        </w:rPr>
-        <w:t>F. Dusseldorf vs Dortmund konacan ishod 1 kvota: 8.0 OK(7.68) u kladionici 888sport</w:t>
-      </w:r>
-    </w:p>
-    <w:p>
-      <w:pPr>
-        <w:pStyle w:val="BodyText"/>
-        <w:widowControl/>
-        <w:ind w:left="0" w:right="0" w:firstLine="0"/>
-        <w:rPr>
-          <w:rStyle w:val="DefaultParagraphFont"/>
-          <w:rFonts w:ascii="Liberation Serif" w:hAnsi="Liberation Serif"/>
-          <w:b w:val="0"/>
-          <w:i w:val="0"/>
-          <w:caps w:val="0"/>
-          <w:smallCaps w:val="0"/>
-          <w:color w:val="000000"/>
-          <w:spacing w:val="0"/>
-          <w:sz w:val="26"/>
-          <w:szCs w:val="26"/>
-        </w:rPr>
-        <w:sectPr>
-          <w:type w:val="continuous"/>
-          <w:pgSz w:w="11906" w:h="16838"/>
-          <w:pgMar w:top="1440" w:right="1440" w:bottom="1440" w:left="1440" w:header="720" w:footer="720" w:gutter="0"/>
-          <w:cols w:space="720"/>
-          <w:docGrid w:linePitch="360"/>
-        </w:sectPr>
-      </w:pPr>
-      <w:r>
-        <w:rPr>
-          <w:rStyle w:val="DefaultParagraphFont"/>
-          <w:b w:val="0"/>
-          <w:i w:val="0"/>
-          <w:caps w:val="0"/>
-          <w:smallCaps w:val="0"/>
-          <w:color w:val="000000"/>
-          <w:spacing w:val="0"/>
-          <w:sz w:val="26"/>
-          <w:szCs w:val="26"/>
-        </w:rPr>
-        <w:t>Koln vs Union Berlin oba tima daju gol: ng kvota: 2.25 OK(2.18) u kladionici 888sport</w:t>
-      </w:r>
-    </w:p>
-    <w:p>
-      <w:pPr>
-        <w:pStyle w:val="ListBulleted"/>
-        <w:rPr>
-          <w:rStyle w:val="DefaultParagraphFont"/>
-        </w:rPr>
-        <w:sectPr>
-          <w:type w:val="continuous"/>
-          <w:pgSz w:w="11906" w:h="16838"/>
-          <w:pgMar w:top="1440" w:right="1440" w:bottom="1440" w:left="1440" w:header="720" w:footer="720" w:gutter="0"/>
-          <w:cols w:space="720"/>
-          <w:docGrid w:linePitch="360"/>
-        </w:sectPr>
-      </w:pPr>
-    </w:p>
-    <w:p>
-      <w:pPr>
-        <w:rPr>
-          <w:rStyle w:val="DefaultParagraphFont"/>
-          <w:sz w:val="24"/>
-          <w:szCs w:val="24"/>
+        </w:rPr>
+      </w:pPr>
+    </w:p>
+    <w:p>
+      <w:pPr>
+        <w:rPr>
           <w:shd w:val="clear" w:color="auto" w:fill="FFFFFF"/>
-          <w:lang w:val="en-US" w:eastAsia="en-US" w:bidi="ar-SA"/>
-        </w:rPr>
-      </w:pPr>
-    </w:p>
-    <w:p>
-      <w:pPr>
-        <w:rPr>
-          <w:rStyle w:val="DefaultParagraphFont"/>
-          <w:sz w:val="24"/>
-          <w:szCs w:val="24"/>
+        </w:rPr>
+      </w:pPr>
+    </w:p>
+    <w:p>
+      <w:pPr>
+        <w:rPr>
           <w:shd w:val="clear" w:color="auto" w:fill="FFFFFF"/>
-          <w:lang w:val="en-US" w:eastAsia="en-US" w:bidi="ar-SA"/>
-        </w:rPr>
-      </w:pPr>
-    </w:p>
-    <w:p>
-      <w:pPr>
-        <w:rPr>
-          <w:rStyle w:val="DefaultParagraphFont"/>
-          <w:sz w:val="24"/>
-          <w:szCs w:val="24"/>
+        </w:rPr>
+      </w:pPr>
+    </w:p>
+    <w:p>
+      <w:pPr>
+        <w:rPr>
           <w:shd w:val="clear" w:color="auto" w:fill="FFFFFF"/>
-          <w:lang w:val="en-US" w:eastAsia="en-US" w:bidi="ar-SA"/>
-        </w:rPr>
-      </w:pPr>
-    </w:p>
-    <w:p>
-      <w:pPr>
-        <w:rPr>
-          <w:rStyle w:val="DefaultParagraphFont"/>
-          <w:sz w:val="24"/>
-          <w:szCs w:val="24"/>
+        </w:rPr>
+      </w:pPr>
+    </w:p>
+    <w:p>
+      <w:pPr>
+        <w:rPr>
           <w:shd w:val="clear" w:color="auto" w:fill="FFFFFF"/>
-          <w:lang w:val="en-US" w:eastAsia="en-US" w:bidi="ar-SA"/>
-        </w:rPr>
-      </w:pPr>
-    </w:p>
-    <w:p>
-      <w:pPr>
-        <w:rPr>
-          <w:rStyle w:val="DefaultParagraphFont"/>
-          <w:sz w:val="24"/>
-          <w:szCs w:val="24"/>
+        </w:rPr>
+      </w:pPr>
+    </w:p>
+    <w:p>
+      <w:pPr>
+        <w:rPr>
           <w:shd w:val="clear" w:color="auto" w:fill="FFFFFF"/>
-          <w:lang w:val="en-US" w:eastAsia="en-US" w:bidi="ar-SA"/>
-        </w:rPr>
-      </w:pPr>
-    </w:p>
-    <w:p>
-      <w:pPr>
-        <w:rPr>
-          <w:rStyle w:val="DefaultParagraphFont"/>
-          <w:sz w:val="24"/>
-          <w:szCs w:val="24"/>
+        </w:rPr>
+      </w:pPr>
+    </w:p>
+    <w:p>
+      <w:pPr>
+        <w:rPr>
           <w:shd w:val="clear" w:color="auto" w:fill="FFFFFF"/>
-          <w:lang w:val="en-US" w:eastAsia="en-US" w:bidi="ar-SA"/>
-        </w:rPr>
-      </w:pPr>
-    </w:p>
-    <w:p>
-      <w:pPr>
-        <w:rPr>
-          <w:rStyle w:val="DefaultParagraphFont"/>
-          <w:sz w:val="24"/>
-          <w:szCs w:val="24"/>
-          <w:shd w:val="clear" w:color="auto" w:fill="FFFFFF"/>
-          <w:lang w:val="en-US" w:eastAsia="en-US" w:bidi="ar-SA"/>
-        </w:rPr>
-      </w:pPr>
-    </w:p>
-    <w:p>
-      <w:pPr>
-        <w:rPr>
-          <w:rStyle w:val="DefaultParagraphFont"/>
-          <w:sz w:val="24"/>
-          <w:szCs w:val="24"/>
-          <w:shd w:val="clear" w:color="auto" w:fill="FFFFFF"/>
-          <w:lang w:val="en-US" w:eastAsia="en-US" w:bidi="ar-SA"/>
-        </w:rPr>
-      </w:pPr>
-    </w:p>
-    <w:p>
-      <w:pPr>
-        <w:rPr>
-          <w:rStyle w:val="DefaultParagraphFont"/>
-          <w:sz w:val="24"/>
-          <w:szCs w:val="24"/>
-          <w:lang w:val="en-US" w:eastAsia="ko-KR" w:bidi="ar-SA"/>
+        </w:rPr>
+      </w:pPr>
+    </w:p>
+    <w:p>
+      <w:pPr>
+        <w:rPr>
+          <w:lang w:eastAsia="ko-KR"/>
         </w:rPr>
       </w:pPr>
     </w:p>
     <w:p>
       <w:pPr>
         <w:pStyle w:val="Caption"/>
-        <w:rPr>
-          <w:rStyle w:val="DefaultParagraphFont"/>
-          <w:lang w:val="en-US" w:bidi="ar-SA"/>
-        </w:rPr>
       </w:pPr>
       <w:r>
         <w:rPr>
@@ -1949,13 +1492,14 @@
               <a:graphicData uri="http://schemas.openxmlformats.org/drawingml/2006/picture">
                 <pic:pic xmlns:pic="http://schemas.openxmlformats.org/drawingml/2006/picture">
                   <pic:nvPicPr>
-                    <pic:cNvPr id="156486558" name="Picture 26"/>
+                    <pic:cNvPr id="0" name="Picture 26"/>
                     <pic:cNvPicPr>
                       <a:picLocks noChangeAspect="1" noChangeArrowheads="1"/>
                     </pic:cNvPicPr>
                   </pic:nvPicPr>
                   <pic:blipFill>
-                    <a:blip xmlns:r="http://schemas.openxmlformats.org/officeDocument/2006/relationships" r:embed="rId7"/>
+                    <a:blip r:embed="rId9"/>
+                    <a:srcRect/>
                     <a:stretch>
                       <a:fillRect/>
                     </a:stretch>
@@ -1983,55 +1527,39 @@
         </w:drawing>
       </w:r>
     </w:p>
-    <w:p>
-      <w:pPr>
-        <w:rPr>
-          <w:rStyle w:val="DefaultParagraphFont"/>
-          <w:sz w:val="24"/>
-          <w:szCs w:val="24"/>
-          <w:lang w:val="en-US" w:eastAsia="en-US" w:bidi="ar-SA"/>
-        </w:rPr>
-      </w:pPr>
-    </w:p>
-    <w:p>
-      <w:pPr>
-        <w:rPr>
-          <w:rStyle w:val="DefaultParagraphFont"/>
-          <w:sz w:val="24"/>
-          <w:szCs w:val="24"/>
-          <w:lang w:val="en-US" w:eastAsia="en-US" w:bidi="ar-SA"/>
-        </w:rPr>
-      </w:pPr>
-    </w:p>
-    <w:p>
-      <w:pPr>
-        <w:rPr>
-          <w:rStyle w:val="DefaultParagraphFont"/>
-          <w:sz w:val="24"/>
-          <w:szCs w:val="24"/>
-          <w:lang w:val="en-US" w:eastAsia="en-US" w:bidi="ar-SA"/>
-        </w:rPr>
-      </w:pPr>
-    </w:p>
-    <w:p>
-      <w:pPr>
-        <w:rPr>
-          <w:rStyle w:val="DefaultParagraphFont"/>
-          <w:sz w:val="24"/>
-          <w:szCs w:val="24"/>
-          <w:lang w:val="en-US" w:eastAsia="en-US" w:bidi="ar-SA"/>
-        </w:rPr>
-      </w:pPr>
-    </w:p>
+    <w:p/>
+    <w:p/>
+    <w:p/>
+    <w:p/>
     <w:sectPr>
-      <w:type w:val="nextPage"/>
-      <w:pgSz w:w="11906" w:h="16838"/>
-      <w:pgMar w:top="1440" w:right="1440" w:bottom="1440" w:left="1440" w:header="720" w:footer="720" w:gutter="0"/>
-      <w:cols w:space="720"/>
+      <w:headerReference w:type="default" r:id="rId10"/>
+      <w:footerReference w:type="default" r:id="rId11"/>
+      <w:pgSz w:w="11900" w:h="16820"/>
+      <w:pgMar w:top="1440" w:right="1440" w:bottom="1440" w:left="1440" w:header="708" w:footer="708" w:gutter="0"/>
+      <w:cols w:space="708"/>
       <w:docGrid w:linePitch="360"/>
     </w:sectPr>
   </w:body>
 </w:document>
+</file>
+
+<file path=word/endnotes.xml><?xml version="1.0" encoding="utf-8"?>
+<w:endnotes xmlns:ve="http://schemas.openxmlformats.org/markup-compatibility/2006" xmlns:o="urn:schemas-microsoft-com:office:office" xmlns:r="http://schemas.openxmlformats.org/officeDocument/2006/relationships" xmlns:m="http://schemas.openxmlformats.org/officeDocument/2006/math" xmlns:v="urn:schemas-microsoft-com:vml" xmlns:wp="http://schemas.openxmlformats.org/drawingml/2006/wordprocessingDrawing" xmlns:w10="urn:schemas-microsoft-com:office:word" xmlns:w="http://schemas.openxmlformats.org/wordprocessingml/2006/main" xmlns:wne="http://schemas.microsoft.com/office/word/2006/wordml">
+  <w:endnote w:type="separator" w:id="0">
+    <w:p>
+      <w:r>
+        <w:separator/>
+      </w:r>
+    </w:p>
+  </w:endnote>
+  <w:endnote w:type="continuationSeparator" w:id="1">
+    <w:p>
+      <w:r>
+        <w:continuationSeparator/>
+      </w:r>
+    </w:p>
+  </w:endnote>
+</w:endnotes>
 </file>
 
 <file path=word/footer1.xml><?xml version="1.0" encoding="utf-8"?>
@@ -2049,115 +1577,49 @@
           <v:stroke joinstyle="miter"/>
           <v:path gradientshapeok="t" o:connecttype="rect"/>
         </v:shapetype>
-        <v:shape id="Text Box 215" o:spid="_x0000_s2050" type="#_x0000_t202" style="width:511.05pt;height:17.8pt;margin-top:792.2pt;margin-left:71.2pt;mso-position-horizontal-relative:page;mso-position-vertical-relative:page;position:absolute;visibility:visible;z-index:251659264" filled="f" stroked="f">
+        <v:shape id="Text Box 215" o:spid="_x0000_s2049" type="#_x0000_t202" style="position:absolute;margin-left:71.2pt;margin-top:792.2pt;width:511.05pt;height:17.8pt;z-index:251661312;visibility:visible;mso-position-horizontal-relative:page;mso-position-vertical-relative:page" o:gfxdata="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" filled="f" stroked="f">
           <v:textbox inset="0,0,0,0">
             <w:txbxContent>
               <w:p>
-                <w:pPr>
-                  <w:jc w:val="left"/>
-                </w:pPr>
+                <w:proofErr w:type="gramStart"/>
                 <w:r>
-                  <w:rPr>
-                    <w:rFonts w:ascii="Calibri" w:eastAsia="Calibri" w:hAnsi="Calibri" w:cs="Calibri"/>
-                    <w:color w:val="auto"/>
-                    <w:sz w:val="24"/>
-                  </w:rPr>
                   <w:t>OpenP</w:t>
                 </w:r>
                 <w:r>
-                  <w:rPr>
-                    <w:rFonts w:ascii="Calibri" w:eastAsia="Calibri" w:hAnsi="Calibri" w:cs="Calibri"/>
-                    <w:color w:val="auto"/>
-                    <w:sz w:val="24"/>
-                  </w:rPr>
                   <w:t>uzzles</w:t>
                 </w:r>
                 <w:r>
-                  <w:rPr>
-                    <w:rFonts w:ascii="Calibri" w:eastAsia="Calibri" w:hAnsi="Calibri" w:cs="Calibri"/>
-                    <w:color w:val="auto"/>
-                    <w:sz w:val="24"/>
-                  </w:rPr>
                   <w:t xml:space="preserve"> </w:t>
                 </w:r>
                 <w:r>
-                  <w:rPr>
-                    <w:rFonts w:ascii="Calibri" w:eastAsia="Calibri" w:hAnsi="Calibri" w:cs="Calibri"/>
-                    <w:color w:val="auto"/>
-                    <w:sz w:val="24"/>
-                  </w:rPr>
                   <w:t>Confidential</w:t>
                 </w:r>
                 <w:r>
-                  <w:rPr>
-                    <w:rFonts w:ascii="Calibri" w:eastAsia="Calibri" w:hAnsi="Calibri" w:cs="Calibri"/>
-                    <w:color w:val="auto"/>
-                    <w:sz w:val="24"/>
-                  </w:rPr>
                   <w:tab/>
                 </w:r>
                 <w:r>
-                  <w:rPr>
-                    <w:rFonts w:ascii="Calibri" w:eastAsia="Calibri" w:hAnsi="Calibri" w:cs="Calibri"/>
-                    <w:color w:val="auto"/>
-                    <w:sz w:val="24"/>
-                  </w:rPr>
                   <w:t xml:space="preserve">Copyright </w:t>
                 </w:r>
                 <w:r>
-                  <w:rPr>
-                    <w:rFonts w:ascii="Calibri" w:eastAsia="Calibri" w:hAnsi="Calibri" w:cs="Calibri"/>
-                    <w:color w:val="auto"/>
-                    <w:sz w:val="24"/>
-                  </w:rPr>
-                  <w:sym w:font="Calibri" w:char="F0E3"/>
+                  <w:sym w:font="Symbol" w:char="F0E3"/>
                 </w:r>
                 <w:r>
-                  <w:rPr>
-                    <w:rFonts w:ascii="Calibri" w:eastAsia="Calibri" w:hAnsi="Calibri" w:cs="Calibri"/>
-                    <w:color w:val="auto"/>
-                    <w:sz w:val="24"/>
-                  </w:rPr>
                   <w:t xml:space="preserve"> 2018</w:t>
                 </w:r>
                 <w:r>
-                  <w:rPr>
-                    <w:rFonts w:ascii="Calibri" w:eastAsia="Calibri" w:hAnsi="Calibri" w:cs="Calibri"/>
-                    <w:color w:val="auto"/>
-                    <w:sz w:val="24"/>
-                  </w:rPr>
                   <w:t>, OpenPuzzlesd.o.o</w:t>
                 </w:r>
                 <w:r>
-                  <w:rPr>
-                    <w:rFonts w:ascii="Calibri" w:eastAsia="Calibri" w:hAnsi="Calibri" w:cs="Calibri"/>
-                    <w:color w:val="auto"/>
-                    <w:sz w:val="24"/>
-                  </w:rPr>
                   <w:t>.</w:t>
                 </w:r>
+                <w:proofErr w:type="gramEnd"/>
                 <w:r>
-                  <w:rPr>
-                    <w:rFonts w:ascii="Calibri" w:eastAsia="Calibri" w:hAnsi="Calibri" w:cs="Calibri"/>
-                    <w:color w:val="auto"/>
-                    <w:sz w:val="24"/>
-                  </w:rPr>
                   <w:t xml:space="preserve"> All rights reserved</w:t>
                 </w:r>
                 <w:r>
-                  <w:rPr>
-                    <w:rFonts w:ascii="Calibri" w:eastAsia="Calibri" w:hAnsi="Calibri" w:cs="Calibri"/>
-                    <w:color w:val="auto"/>
-                    <w:sz w:val="24"/>
-                  </w:rPr>
                   <w:tab/>
                 </w:r>
                 <w:r>
-                  <w:rPr>
-                    <w:rFonts w:ascii="Calibri" w:eastAsia="Calibri" w:hAnsi="Calibri" w:cs="Calibri"/>
-                    <w:color w:val="auto"/>
-                    <w:sz w:val="24"/>
-                  </w:rPr>
                   <w:tab/>
                 </w:r>
                 <w:r>
@@ -2169,9 +1631,7 @@
                 </w:r>
                 <w:r>
                   <w:rPr>
-                    <w:rFonts w:ascii="Calibri" w:eastAsia="Calibri" w:hAnsi="Calibri" w:cs="Calibri"/>
-                    <w:color w:val="auto"/>
-                    <w:sz w:val="24"/>
+                    <w:sz w:val="16"/>
                     <w:szCs w:val="16"/>
                   </w:rPr>
                   <w:instrText xml:space="preserve"> PAGE   \* MERGEFORMAT </w:instrText>
@@ -2185,14 +1645,12 @@
                 </w:r>
                 <w:r>
                   <w:rPr>
-                    <w:rFonts w:ascii="Calibri" w:eastAsia="Calibri" w:hAnsi="Calibri" w:cs="Calibri"/>
                     <w:b/>
                     <w:noProof/>
-                    <w:color w:val="auto"/>
-                    <w:sz w:val="24"/>
+                    <w:sz w:val="16"/>
                     <w:szCs w:val="16"/>
                   </w:rPr>
-                  <w:t>6</w:t>
+                  <w:t>4</w:t>
                 </w:r>
                 <w:r>
                   <w:rPr>
@@ -2205,11 +1663,31 @@
               <w:p/>
             </w:txbxContent>
           </v:textbox>
+          <w10:wrap anchorx="page" anchory="page"/>
         </v:shape>
       </w:pict>
     </w:r>
   </w:p>
 </w:ftr>
+</file>
+
+<file path=word/footnotes.xml><?xml version="1.0" encoding="utf-8"?>
+<w:footnotes xmlns:ve="http://schemas.openxmlformats.org/markup-compatibility/2006" xmlns:o="urn:schemas-microsoft-com:office:office" xmlns:r="http://schemas.openxmlformats.org/officeDocument/2006/relationships" xmlns:m="http://schemas.openxmlformats.org/officeDocument/2006/math" xmlns:v="urn:schemas-microsoft-com:vml" xmlns:wp="http://schemas.openxmlformats.org/drawingml/2006/wordprocessingDrawing" xmlns:w10="urn:schemas-microsoft-com:office:word" xmlns:w="http://schemas.openxmlformats.org/wordprocessingml/2006/main" xmlns:wne="http://schemas.microsoft.com/office/word/2006/wordml">
+  <w:footnote w:type="separator" w:id="0">
+    <w:p>
+      <w:r>
+        <w:separator/>
+      </w:r>
+    </w:p>
+  </w:footnote>
+  <w:footnote w:type="continuationSeparator" w:id="1">
+    <w:p>
+      <w:r>
+        <w:continuationSeparator/>
+      </w:r>
+    </w:p>
+  </w:footnote>
+</w:footnotes>
 </file>
 
 <file path=word/header1.xml><?xml version="1.0" encoding="utf-8"?>
@@ -2219,8 +1697,8 @@
       <w:pStyle w:val="Header"/>
       <w:tabs>
         <w:tab w:val="clear" w:pos="4680"/>
+        <w:tab w:val="clear" w:pos="9360"/>
         <w:tab w:val="left" w:pos="5867"/>
-        <w:tab w:val="clear" w:pos="9360"/>
       </w:tabs>
     </w:pPr>
     <w:r>
@@ -2232,8 +1710,8 @@
           <v:stroke joinstyle="miter"/>
           <v:path gradientshapeok="t" o:connecttype="rect"/>
         </v:shapetype>
-        <v:shape id="Text Box 1" o:spid="_x0000_s2049" type="#_x0000_t202" style="width:161.7pt;height:26.85pt;margin-top:9.95pt;margin-left:337.35pt;mso-height-relative:margin;mso-width-relative:margin;position:absolute;visibility:visible;z-index:251658240" filled="f" stroked="f">
-          <v:path arrowok="t" textboxrect="0,0,21600,21600"/>
+        <v:shape id="Text Box 1" o:spid="_x0000_s2050" type="#_x0000_t202" style="position:absolute;margin-left:337.35pt;margin-top:9.95pt;width:161.7pt;height:26.85pt;z-index:251659264;visibility:visible;mso-width-relative:margin;mso-height-relative:margin" o:gfxdata="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" filled="f" stroked="f">
+          <v:path arrowok="t"/>
           <v:textbox>
             <w:txbxContent>
               <w:p>
@@ -2241,8 +1719,8 @@
                   <w:pStyle w:val="Header"/>
                   <w:tabs>
                     <w:tab w:val="clear" w:pos="4680"/>
+                    <w:tab w:val="clear" w:pos="9360"/>
                     <w:tab w:val="left" w:pos="5867"/>
-                    <w:tab w:val="clear" w:pos="9360"/>
                   </w:tabs>
                 </w:pPr>
                 <w:r>
@@ -2272,13 +1750,14 @@
             <a:graphicData uri="http://schemas.openxmlformats.org/drawingml/2006/picture">
               <pic:pic xmlns:pic="http://schemas.openxmlformats.org/drawingml/2006/picture">
                 <pic:nvPicPr>
-                  <pic:cNvPr id="54317086" name="Picture 8" descr="D:\Company\PSOpt\logo.png"/>
+                  <pic:cNvPr id="0" name="Picture 8" descr="D:\Company\PSOpt\logo.png"/>
                   <pic:cNvPicPr>
                     <a:picLocks noChangeAspect="1" noChangeArrowheads="1"/>
                   </pic:cNvPicPr>
                 </pic:nvPicPr>
                 <pic:blipFill>
-                  <a:blip xmlns:r="http://schemas.openxmlformats.org/officeDocument/2006/relationships" r:embed="rId1"/>
+                  <a:blip r:embed="rId1"/>
+                  <a:srcRect/>
                   <a:stretch>
                     <a:fillRect/>
                   </a:stretch>
@@ -2314,8 +1793,8 @@
       <w:pStyle w:val="Header"/>
       <w:tabs>
         <w:tab w:val="clear" w:pos="4680"/>
+        <w:tab w:val="clear" w:pos="9360"/>
         <w:tab w:val="left" w:pos="5867"/>
-        <w:tab w:val="clear" w:pos="9360"/>
       </w:tabs>
     </w:pPr>
   </w:p>
@@ -2328,7 +1807,7 @@
     <w:nsid w:val="01D21550"/>
     <w:multiLevelType w:val="hybridMultilevel"/>
     <w:tmpl w:val="9C724D3C"/>
-    <w:lvl w:ilvl="0">
+    <w:lvl w:ilvl="0" w:tplc="0409000F">
       <w:start w:val="1"/>
       <w:numFmt w:val="decimal"/>
       <w:lvlText w:val="%1."/>
@@ -2337,7 +1816,7 @@
         <w:ind w:left="720" w:hanging="360"/>
       </w:pPr>
     </w:lvl>
-    <w:lvl w:ilvl="1">
+    <w:lvl w:ilvl="1" w:tplc="04090019">
       <w:start w:val="1"/>
       <w:numFmt w:val="lowerLetter"/>
       <w:lvlText w:val="%2."/>
@@ -2346,7 +1825,7 @@
         <w:ind w:left="1440" w:hanging="360"/>
       </w:pPr>
     </w:lvl>
-    <w:lvl w:ilvl="2" w:tentative="1">
+    <w:lvl w:ilvl="2" w:tplc="0409001B" w:tentative="1">
       <w:start w:val="1"/>
       <w:numFmt w:val="lowerRoman"/>
       <w:lvlText w:val="%3."/>
@@ -2355,7 +1834,7 @@
         <w:ind w:left="2160" w:hanging="180"/>
       </w:pPr>
     </w:lvl>
-    <w:lvl w:ilvl="3" w:tentative="1">
+    <w:lvl w:ilvl="3" w:tplc="0409000F" w:tentative="1">
       <w:start w:val="1"/>
       <w:numFmt w:val="decimal"/>
       <w:lvlText w:val="%4."/>
@@ -2364,7 +1843,7 @@
         <w:ind w:left="2880" w:hanging="360"/>
       </w:pPr>
     </w:lvl>
-    <w:lvl w:ilvl="4" w:tentative="1">
+    <w:lvl w:ilvl="4" w:tplc="04090019" w:tentative="1">
       <w:start w:val="1"/>
       <w:numFmt w:val="lowerLetter"/>
       <w:lvlText w:val="%5."/>
@@ -2373,7 +1852,7 @@
         <w:ind w:left="3600" w:hanging="360"/>
       </w:pPr>
     </w:lvl>
-    <w:lvl w:ilvl="5" w:tentative="1">
+    <w:lvl w:ilvl="5" w:tplc="0409001B" w:tentative="1">
       <w:start w:val="1"/>
       <w:numFmt w:val="lowerRoman"/>
       <w:lvlText w:val="%6."/>
@@ -2382,7 +1861,7 @@
         <w:ind w:left="4320" w:hanging="180"/>
       </w:pPr>
     </w:lvl>
-    <w:lvl w:ilvl="6" w:tentative="1">
+    <w:lvl w:ilvl="6" w:tplc="0409000F" w:tentative="1">
       <w:start w:val="1"/>
       <w:numFmt w:val="decimal"/>
       <w:lvlText w:val="%7."/>
@@ -2391,7 +1870,7 @@
         <w:ind w:left="5040" w:hanging="360"/>
       </w:pPr>
     </w:lvl>
-    <w:lvl w:ilvl="7" w:tentative="1">
+    <w:lvl w:ilvl="7" w:tplc="04090019" w:tentative="1">
       <w:start w:val="1"/>
       <w:numFmt w:val="lowerLetter"/>
       <w:lvlText w:val="%8."/>
@@ -2400,7 +1879,7 @@
         <w:ind w:left="5760" w:hanging="360"/>
       </w:pPr>
     </w:lvl>
-    <w:lvl w:ilvl="8" w:tentative="1">
+    <w:lvl w:ilvl="8" w:tplc="0409001B" w:tentative="1">
       <w:start w:val="1"/>
       <w:numFmt w:val="lowerRoman"/>
       <w:lvlText w:val="%9."/>
@@ -3051,7 +2530,7 @@
     <w:nsid w:val="5E2D36FB"/>
     <w:multiLevelType w:val="hybridMultilevel"/>
     <w:tmpl w:val="ECE0CE64"/>
-    <w:lvl w:ilvl="0">
+    <w:lvl w:ilvl="0" w:tplc="6720CFDE">
       <w:start w:val="1"/>
       <w:numFmt w:val="bullet"/>
       <w:lvlText w:val=""/>
@@ -3066,7 +2545,7 @@
         <w:rFonts w:ascii="Symbol" w:hAnsi="Symbol" w:hint="default"/>
       </w:rPr>
     </w:lvl>
-    <w:lvl w:ilvl="1">
+    <w:lvl w:ilvl="1" w:tplc="0BAAF190">
       <w:start w:val="1"/>
       <w:numFmt w:val="bullet"/>
       <w:pStyle w:val="ListBullet2"/>
@@ -3083,7 +2562,7 @@
         <w:sz w:val="18"/>
       </w:rPr>
     </w:lvl>
-    <w:lvl w:ilvl="2" w:tentative="1">
+    <w:lvl w:ilvl="2" w:tplc="E1503A04" w:tentative="1">
       <w:start w:val="1"/>
       <w:numFmt w:val="bullet"/>
       <w:lvlText w:val=""/>
@@ -3098,7 +2577,7 @@
         <w:rFonts w:ascii="Wingdings" w:hAnsi="Wingdings" w:hint="default"/>
       </w:rPr>
     </w:lvl>
-    <w:lvl w:ilvl="3" w:tentative="1">
+    <w:lvl w:ilvl="3" w:tplc="30DCC406" w:tentative="1">
       <w:start w:val="1"/>
       <w:numFmt w:val="bullet"/>
       <w:lvlText w:val=""/>
@@ -3113,7 +2592,7 @@
         <w:rFonts w:ascii="Symbol" w:hAnsi="Symbol" w:hint="default"/>
       </w:rPr>
     </w:lvl>
-    <w:lvl w:ilvl="4" w:tentative="1">
+    <w:lvl w:ilvl="4" w:tplc="AAC4A108" w:tentative="1">
       <w:start w:val="1"/>
       <w:numFmt w:val="bullet"/>
       <w:lvlText w:val="o"/>
@@ -3128,7 +2607,7 @@
         <w:rFonts w:ascii="Courier New" w:hAnsi="Courier New" w:hint="default"/>
       </w:rPr>
     </w:lvl>
-    <w:lvl w:ilvl="5" w:tentative="1">
+    <w:lvl w:ilvl="5" w:tplc="441A01AC" w:tentative="1">
       <w:start w:val="1"/>
       <w:numFmt w:val="bullet"/>
       <w:lvlText w:val=""/>
@@ -3143,7 +2622,7 @@
         <w:rFonts w:ascii="Wingdings" w:hAnsi="Wingdings" w:hint="default"/>
       </w:rPr>
     </w:lvl>
-    <w:lvl w:ilvl="6" w:tentative="1">
+    <w:lvl w:ilvl="6" w:tplc="61149F1E" w:tentative="1">
       <w:start w:val="1"/>
       <w:numFmt w:val="bullet"/>
       <w:lvlText w:val=""/>
@@ -3158,7 +2637,7 @@
         <w:rFonts w:ascii="Symbol" w:hAnsi="Symbol" w:hint="default"/>
       </w:rPr>
     </w:lvl>
-    <w:lvl w:ilvl="7" w:tentative="1">
+    <w:lvl w:ilvl="7" w:tplc="A812398A" w:tentative="1">
       <w:start w:val="1"/>
       <w:numFmt w:val="bullet"/>
       <w:lvlText w:val="o"/>
@@ -3173,7 +2652,7 @@
         <w:rFonts w:ascii="Courier New" w:hAnsi="Courier New" w:hint="default"/>
       </w:rPr>
     </w:lvl>
-    <w:lvl w:ilvl="8" w:tentative="1">
+    <w:lvl w:ilvl="8" w:tplc="AB5EBD26" w:tentative="1">
       <w:start w:val="1"/>
       <w:numFmt w:val="bullet"/>
       <w:lvlText w:val=""/>
@@ -3193,7 +2672,7 @@
     <w:nsid w:val="69E307B5"/>
     <w:multiLevelType w:val="hybridMultilevel"/>
     <w:tmpl w:val="7E4CA2BE"/>
-    <w:lvl w:ilvl="0">
+    <w:lvl w:ilvl="0" w:tplc="D6FC4362">
       <w:start w:val="1"/>
       <w:numFmt w:val="bullet"/>
       <w:pStyle w:val="ListBulleted"/>
@@ -3210,7 +2689,7 @@
         <w:sz w:val="24"/>
       </w:rPr>
     </w:lvl>
-    <w:lvl w:ilvl="1">
+    <w:lvl w:ilvl="1" w:tplc="0409000F">
       <w:start w:val="1"/>
       <w:numFmt w:val="decimal"/>
       <w:lvlText w:val="%2."/>
@@ -3225,7 +2704,7 @@
         <w:rFonts w:hint="default"/>
       </w:rPr>
     </w:lvl>
-    <w:lvl w:ilvl="2" w:tentative="1">
+    <w:lvl w:ilvl="2" w:tplc="04090005" w:tentative="1">
       <w:start w:val="1"/>
       <w:numFmt w:val="bullet"/>
       <w:lvlText w:val=""/>
@@ -3240,7 +2719,7 @@
         <w:rFonts w:ascii="Wingdings" w:hAnsi="Wingdings" w:hint="default"/>
       </w:rPr>
     </w:lvl>
-    <w:lvl w:ilvl="3" w:tentative="1">
+    <w:lvl w:ilvl="3" w:tplc="04090001" w:tentative="1">
       <w:start w:val="1"/>
       <w:numFmt w:val="bullet"/>
       <w:lvlText w:val=""/>
@@ -3255,7 +2734,7 @@
         <w:rFonts w:ascii="Symbol" w:hAnsi="Symbol" w:hint="default"/>
       </w:rPr>
     </w:lvl>
-    <w:lvl w:ilvl="4" w:tentative="1">
+    <w:lvl w:ilvl="4" w:tplc="04090003" w:tentative="1">
       <w:start w:val="1"/>
       <w:numFmt w:val="bullet"/>
       <w:lvlText w:val="o"/>
@@ -3270,7 +2749,7 @@
         <w:rFonts w:ascii="Courier New" w:hAnsi="Courier New" w:cs="Courier New" w:hint="default"/>
       </w:rPr>
     </w:lvl>
-    <w:lvl w:ilvl="5" w:tentative="1">
+    <w:lvl w:ilvl="5" w:tplc="04090005" w:tentative="1">
       <w:start w:val="1"/>
       <w:numFmt w:val="bullet"/>
       <w:lvlText w:val=""/>
@@ -3285,7 +2764,7 @@
         <w:rFonts w:ascii="Wingdings" w:hAnsi="Wingdings" w:hint="default"/>
       </w:rPr>
     </w:lvl>
-    <w:lvl w:ilvl="6" w:tentative="1">
+    <w:lvl w:ilvl="6" w:tplc="04090001" w:tentative="1">
       <w:start w:val="1"/>
       <w:numFmt w:val="bullet"/>
       <w:lvlText w:val=""/>
@@ -3300,7 +2779,7 @@
         <w:rFonts w:ascii="Symbol" w:hAnsi="Symbol" w:hint="default"/>
       </w:rPr>
     </w:lvl>
-    <w:lvl w:ilvl="7" w:tentative="1">
+    <w:lvl w:ilvl="7" w:tplc="04090003" w:tentative="1">
       <w:start w:val="1"/>
       <w:numFmt w:val="bullet"/>
       <w:lvlText w:val="o"/>
@@ -3315,7 +2794,7 @@
         <w:rFonts w:ascii="Courier New" w:hAnsi="Courier New" w:cs="Courier New" w:hint="default"/>
       </w:rPr>
     </w:lvl>
-    <w:lvl w:ilvl="8" w:tentative="1">
+    <w:lvl w:ilvl="8" w:tplc="04090005" w:tentative="1">
       <w:start w:val="1"/>
       <w:numFmt w:val="bullet"/>
       <w:lvlText w:val=""/>
@@ -3335,7 +2814,7 @@
     <w:nsid w:val="6C8566C5"/>
     <w:multiLevelType w:val="hybridMultilevel"/>
     <w:tmpl w:val="9D30AEF8"/>
-    <w:lvl w:ilvl="0">
+    <w:lvl w:ilvl="0" w:tplc="0409000F">
       <w:start w:val="1"/>
       <w:numFmt w:val="decimal"/>
       <w:lvlText w:val="%1."/>
@@ -3344,7 +2823,7 @@
         <w:ind w:left="720" w:hanging="360"/>
       </w:pPr>
     </w:lvl>
-    <w:lvl w:ilvl="1" w:tentative="1">
+    <w:lvl w:ilvl="1" w:tplc="04090019" w:tentative="1">
       <w:start w:val="1"/>
       <w:numFmt w:val="lowerLetter"/>
       <w:lvlText w:val="%2."/>
@@ -3353,7 +2832,7 @@
         <w:ind w:left="1440" w:hanging="360"/>
       </w:pPr>
     </w:lvl>
-    <w:lvl w:ilvl="2" w:tentative="1">
+    <w:lvl w:ilvl="2" w:tplc="0409001B" w:tentative="1">
       <w:start w:val="1"/>
       <w:numFmt w:val="lowerRoman"/>
       <w:lvlText w:val="%3."/>
@@ -3362,7 +2841,7 @@
         <w:ind w:left="2160" w:hanging="180"/>
       </w:pPr>
     </w:lvl>
-    <w:lvl w:ilvl="3" w:tentative="1">
+    <w:lvl w:ilvl="3" w:tplc="0409000F" w:tentative="1">
       <w:start w:val="1"/>
       <w:numFmt w:val="decimal"/>
       <w:lvlText w:val="%4."/>
@@ -3371,7 +2850,7 @@
         <w:ind w:left="2880" w:hanging="360"/>
       </w:pPr>
     </w:lvl>
-    <w:lvl w:ilvl="4" w:tentative="1">
+    <w:lvl w:ilvl="4" w:tplc="04090019" w:tentative="1">
       <w:start w:val="1"/>
       <w:numFmt w:val="lowerLetter"/>
       <w:lvlText w:val="%5."/>
@@ -3380,7 +2859,7 @@
         <w:ind w:left="3600" w:hanging="360"/>
       </w:pPr>
     </w:lvl>
-    <w:lvl w:ilvl="5" w:tentative="1">
+    <w:lvl w:ilvl="5" w:tplc="0409001B" w:tentative="1">
       <w:start w:val="1"/>
       <w:numFmt w:val="lowerRoman"/>
       <w:lvlText w:val="%6."/>
@@ -3389,7 +2868,7 @@
         <w:ind w:left="4320" w:hanging="180"/>
       </w:pPr>
     </w:lvl>
-    <w:lvl w:ilvl="6" w:tentative="1">
+    <w:lvl w:ilvl="6" w:tplc="0409000F" w:tentative="1">
       <w:start w:val="1"/>
       <w:numFmt w:val="decimal"/>
       <w:lvlText w:val="%7."/>
@@ -3398,7 +2877,7 @@
         <w:ind w:left="5040" w:hanging="360"/>
       </w:pPr>
     </w:lvl>
-    <w:lvl w:ilvl="7" w:tentative="1">
+    <w:lvl w:ilvl="7" w:tplc="04090019" w:tentative="1">
       <w:start w:val="1"/>
       <w:numFmt w:val="lowerLetter"/>
       <w:lvlText w:val="%8."/>
@@ -3407,7 +2886,7 @@
         <w:ind w:left="5760" w:hanging="360"/>
       </w:pPr>
     </w:lvl>
-    <w:lvl w:ilvl="8" w:tentative="1">
+    <w:lvl w:ilvl="8" w:tplc="0409001B" w:tentative="1">
       <w:start w:val="1"/>
       <w:numFmt w:val="lowerRoman"/>
       <w:lvlText w:val="%9."/>
@@ -3421,7 +2900,7 @@
     <w:nsid w:val="70442F59"/>
     <w:multiLevelType w:val="hybridMultilevel"/>
     <w:tmpl w:val="D5D02DD4"/>
-    <w:lvl w:ilvl="0">
+    <w:lvl w:ilvl="0" w:tplc="7D4422FE">
       <w:start w:val="1"/>
       <w:numFmt w:val="decimal"/>
       <w:pStyle w:val="Listnumbered"/>
@@ -3435,7 +2914,7 @@
         <w:sz w:val="24"/>
       </w:rPr>
     </w:lvl>
-    <w:lvl w:ilvl="1">
+    <w:lvl w:ilvl="1" w:tplc="0409000F">
       <w:start w:val="1"/>
       <w:numFmt w:val="decimal"/>
       <w:lvlText w:val="%2."/>
@@ -3450,7 +2929,7 @@
         <w:rFonts w:hint="default"/>
       </w:rPr>
     </w:lvl>
-    <w:lvl w:ilvl="2" w:tentative="1">
+    <w:lvl w:ilvl="2" w:tplc="04090005" w:tentative="1">
       <w:start w:val="1"/>
       <w:numFmt w:val="bullet"/>
       <w:lvlText w:val=""/>
@@ -3465,7 +2944,7 @@
         <w:rFonts w:ascii="Wingdings" w:hAnsi="Wingdings" w:hint="default"/>
       </w:rPr>
     </w:lvl>
-    <w:lvl w:ilvl="3" w:tentative="1">
+    <w:lvl w:ilvl="3" w:tplc="04090001" w:tentative="1">
       <w:start w:val="1"/>
       <w:numFmt w:val="bullet"/>
       <w:lvlText w:val=""/>
@@ -3480,7 +2959,7 @@
         <w:rFonts w:ascii="Symbol" w:hAnsi="Symbol" w:hint="default"/>
       </w:rPr>
     </w:lvl>
-    <w:lvl w:ilvl="4" w:tentative="1">
+    <w:lvl w:ilvl="4" w:tplc="04090003" w:tentative="1">
       <w:start w:val="1"/>
       <w:numFmt w:val="bullet"/>
       <w:lvlText w:val="o"/>
@@ -3495,7 +2974,7 @@
         <w:rFonts w:ascii="Courier New" w:hAnsi="Courier New" w:cs="Courier New" w:hint="default"/>
       </w:rPr>
     </w:lvl>
-    <w:lvl w:ilvl="5" w:tentative="1">
+    <w:lvl w:ilvl="5" w:tplc="04090005" w:tentative="1">
       <w:start w:val="1"/>
       <w:numFmt w:val="bullet"/>
       <w:lvlText w:val=""/>
@@ -3510,7 +2989,7 @@
         <w:rFonts w:ascii="Wingdings" w:hAnsi="Wingdings" w:hint="default"/>
       </w:rPr>
     </w:lvl>
-    <w:lvl w:ilvl="6" w:tentative="1">
+    <w:lvl w:ilvl="6" w:tplc="04090001" w:tentative="1">
       <w:start w:val="1"/>
       <w:numFmt w:val="bullet"/>
       <w:lvlText w:val=""/>
@@ -3525,7 +3004,7 @@
         <w:rFonts w:ascii="Symbol" w:hAnsi="Symbol" w:hint="default"/>
       </w:rPr>
     </w:lvl>
-    <w:lvl w:ilvl="7" w:tentative="1">
+    <w:lvl w:ilvl="7" w:tplc="04090003" w:tentative="1">
       <w:start w:val="1"/>
       <w:numFmt w:val="bullet"/>
       <w:lvlText w:val="o"/>
@@ -3540,7 +3019,7 @@
         <w:rFonts w:ascii="Courier New" w:hAnsi="Courier New" w:cs="Courier New" w:hint="default"/>
       </w:rPr>
     </w:lvl>
-    <w:lvl w:ilvl="8" w:tentative="1">
+    <w:lvl w:ilvl="8" w:tplc="04090005" w:tentative="1">
       <w:start w:val="1"/>
       <w:numFmt w:val="bullet"/>
       <w:lvlText w:val=""/>
@@ -3560,7 +3039,7 @@
     <w:nsid w:val="71B27FA0"/>
     <w:multiLevelType w:val="hybridMultilevel"/>
     <w:tmpl w:val="DAB8806E"/>
-    <w:lvl w:ilvl="0">
+    <w:lvl w:ilvl="0" w:tplc="87986E96">
       <w:start w:val="1"/>
       <w:numFmt w:val="bullet"/>
       <w:lvlText w:val=""/>
@@ -3576,7 +3055,7 @@
         <w:sz w:val="24"/>
       </w:rPr>
     </w:lvl>
-    <w:lvl w:ilvl="1">
+    <w:lvl w:ilvl="1" w:tplc="0409000F">
       <w:start w:val="1"/>
       <w:numFmt w:val="decimal"/>
       <w:lvlText w:val="%2."/>
@@ -3591,7 +3070,7 @@
         <w:rFonts w:hint="default"/>
       </w:rPr>
     </w:lvl>
-    <w:lvl w:ilvl="2" w:tentative="1">
+    <w:lvl w:ilvl="2" w:tplc="04090005" w:tentative="1">
       <w:start w:val="1"/>
       <w:numFmt w:val="bullet"/>
       <w:lvlText w:val=""/>
@@ -3606,7 +3085,7 @@
         <w:rFonts w:ascii="Wingdings" w:hAnsi="Wingdings" w:hint="default"/>
       </w:rPr>
     </w:lvl>
-    <w:lvl w:ilvl="3" w:tentative="1">
+    <w:lvl w:ilvl="3" w:tplc="04090001" w:tentative="1">
       <w:start w:val="1"/>
       <w:numFmt w:val="bullet"/>
       <w:lvlText w:val=""/>
@@ -3621,7 +3100,7 @@
         <w:rFonts w:ascii="Symbol" w:hAnsi="Symbol" w:hint="default"/>
       </w:rPr>
     </w:lvl>
-    <w:lvl w:ilvl="4" w:tentative="1">
+    <w:lvl w:ilvl="4" w:tplc="04090003" w:tentative="1">
       <w:start w:val="1"/>
       <w:numFmt w:val="bullet"/>
       <w:lvlText w:val="o"/>
@@ -3636,7 +3115,7 @@
         <w:rFonts w:ascii="Courier New" w:hAnsi="Courier New" w:cs="Courier New" w:hint="default"/>
       </w:rPr>
     </w:lvl>
-    <w:lvl w:ilvl="5" w:tentative="1">
+    <w:lvl w:ilvl="5" w:tplc="04090005" w:tentative="1">
       <w:start w:val="1"/>
       <w:numFmt w:val="bullet"/>
       <w:lvlText w:val=""/>
@@ -3651,7 +3130,7 @@
         <w:rFonts w:ascii="Wingdings" w:hAnsi="Wingdings" w:hint="default"/>
       </w:rPr>
     </w:lvl>
-    <w:lvl w:ilvl="6" w:tentative="1">
+    <w:lvl w:ilvl="6" w:tplc="04090001" w:tentative="1">
       <w:start w:val="1"/>
       <w:numFmt w:val="bullet"/>
       <w:lvlText w:val=""/>
@@ -3666,7 +3145,7 @@
         <w:rFonts w:ascii="Symbol" w:hAnsi="Symbol" w:hint="default"/>
       </w:rPr>
     </w:lvl>
-    <w:lvl w:ilvl="7" w:tentative="1">
+    <w:lvl w:ilvl="7" w:tplc="04090003" w:tentative="1">
       <w:start w:val="1"/>
       <w:numFmt w:val="bullet"/>
       <w:lvlText w:val="o"/>
@@ -3681,7 +3160,7 @@
         <w:rFonts w:ascii="Courier New" w:hAnsi="Courier New" w:cs="Courier New" w:hint="default"/>
       </w:rPr>
     </w:lvl>
-    <w:lvl w:ilvl="8" w:tentative="1">
+    <w:lvl w:ilvl="8" w:tplc="04090005" w:tentative="1">
       <w:start w:val="1"/>
       <w:numFmt w:val="bullet"/>
       <w:lvlText w:val=""/>
@@ -4577,7 +4056,7 @@
   </w:style>
   <w:style w:type="paragraph" w:styleId="BodyText">
     <w:name w:val="Body Text"/>
-    <w:aliases w:val="Address,Body Text Non Indent,Body Text Non Indented,Body3,bt"/>
+    <w:aliases w:val="Body Text Non Indented,bt,Body3,Body Text Non Indent,Address"/>
     <w:basedOn w:val="Normal"/>
     <w:link w:val="BodyTextChar"/>
     <w:rsid w:val="00452AF9"/>
@@ -4597,7 +4076,7 @@
   </w:style>
   <w:style w:type="character" w:customStyle="1" w:styleId="BodyTextChar">
     <w:name w:val="Body Text Char"/>
-    <w:aliases w:val="Address Char,Body Text Non Indent Char,Body Text Non Indented Char,Body3 Char,bt Char"/>
+    <w:aliases w:val="Body Text Non Indented Char,bt Char,Body3 Char,Body Text Non Indent Char,Address Char"/>
     <w:basedOn w:val="DefaultParagraphFont"/>
     <w:link w:val="BodyText"/>
     <w:rsid w:val="00452AF9"/>

</xml_diff>